<commit_message>
ci cd, key management, wip: containerization
</commit_message>
<xml_diff>
--- a/thesis/thesis.docx
+++ b/thesis/thesis.docx
@@ -4486,15 +4486,7 @@
     </w:p>
     <w:p>
       <w:r>
-        <w:t xml:space="preserve">Udviklingsafdelingen får skabt nok ændringer i løbet af en dag, til ovenstående mål. Men den eksisterende CI / </w:t>
-      </w:r>
-      <w:proofErr w:type="gramStart"/>
-      <w:r>
-        <w:t>CD pipeline</w:t>
-      </w:r>
-      <w:proofErr w:type="gramEnd"/>
-      <w:r>
-        <w:t xml:space="preserve"> udfører kun </w:t>
+        <w:t xml:space="preserve">Udviklingsafdelingen får skabt nok ændringer i løbet af en dag, til ovenstående mål. Men den eksisterende CI / CD pipeline udfører kun </w:t>
       </w:r>
       <w:proofErr w:type="spellStart"/>
       <w:r>
@@ -4644,13 +4636,8 @@
     </w:p>
     <w:p>
       <w:r>
-        <w:t xml:space="preserve">Opgaven ønsker ydermere at ekspandere på eksekveringsplanen for det nuværende CI / </w:t>
-      </w:r>
-      <w:proofErr w:type="gramStart"/>
-      <w:r>
-        <w:t>CD flow</w:t>
-      </w:r>
-      <w:proofErr w:type="gramEnd"/>
+        <w:t>Opgaven ønsker ydermere at ekspandere på eksekveringsplanen for det nuværende CI / CD flow</w:t>
+      </w:r>
       <w:r>
         <w:t>, med den nyligt implementeret kvalitetssikring</w:t>
       </w:r>
@@ -5070,209 +5057,358 @@
         <w:pStyle w:val="Heading1"/>
         <w:spacing w:line="360" w:lineRule="auto"/>
       </w:pPr>
-      <w:bookmarkStart w:id="8" w:name="_Toc165374257"/>
       <w:r>
         <w:lastRenderedPageBreak/>
-        <w:t>Metode</w:t>
-      </w:r>
-      <w:bookmarkEnd w:id="8"/>
-    </w:p>
-    <w:p/>
+        <w:t>Metodologi</w:t>
+      </w:r>
+    </w:p>
+    <w:p>
+      <w:r>
+        <w:t>Den fundamentale teori bag de væsentligste værktøjer og emner bliver gennemgået i dette afsnit. Til formål for at bringe læseren bedst muligt ind i analyse-, refleksion- og konklusionerne i denne rapport.</w:t>
+      </w:r>
+    </w:p>
     <w:p>
       <w:pPr>
         <w:pStyle w:val="Heading2"/>
         <w:spacing w:line="360" w:lineRule="auto"/>
       </w:pPr>
-      <w:bookmarkStart w:id="9" w:name="_Toc165374258"/>
+      <w:bookmarkStart w:id="8" w:name="_Toc165374258"/>
       <w:r>
         <w:t>CI / CD Pipelines</w:t>
       </w:r>
+      <w:bookmarkEnd w:id="8"/>
+    </w:p>
+    <w:p>
+      <w:proofErr w:type="spellStart"/>
+      <w:r>
+        <w:t>Continuous</w:t>
+      </w:r>
+      <w:proofErr w:type="spellEnd"/>
+      <w:r>
+        <w:t xml:space="preserve"> integration, </w:t>
+      </w:r>
+      <w:proofErr w:type="spellStart"/>
+      <w:r>
+        <w:t>delivery</w:t>
+      </w:r>
+      <w:proofErr w:type="spellEnd"/>
+      <w:r>
+        <w:t xml:space="preserve"> &amp; </w:t>
+      </w:r>
+      <w:proofErr w:type="spellStart"/>
+      <w:r>
+        <w:t>deployment</w:t>
+      </w:r>
+      <w:proofErr w:type="spellEnd"/>
+      <w:r>
+        <w:t xml:space="preserve"> </w:t>
+      </w:r>
+      <w:r>
+        <w:t>eller CI / CD pipelines. Er et værktøj der bruges til at integrere kildekode ændringer, kompilere system artefakter eller udrulle applikationer.</w:t>
+      </w:r>
+      <w:r>
+        <w:t xml:space="preserve"> </w:t>
+      </w:r>
+      <w:r>
+        <w:t xml:space="preserve">I takt med disse primære mål, inkorporeres der </w:t>
+      </w:r>
+      <w:r>
+        <w:t xml:space="preserve">ofte </w:t>
+      </w:r>
+      <w:r>
+        <w:t xml:space="preserve">automatiseret og kontinuerlig database integration, </w:t>
+      </w:r>
+      <w:proofErr w:type="spellStart"/>
+      <w:r>
+        <w:t>testing</w:t>
+      </w:r>
+      <w:proofErr w:type="spellEnd"/>
+      <w:r>
+        <w:t>, inspicering, udrulning og feedback</w:t>
+      </w:r>
+      <w:r>
+        <w:t xml:space="preserve"> i en CI / CD pipeline</w:t>
+      </w:r>
+      <w:r>
+        <w:t xml:space="preserve">. Til gavn for at reducere risici og skabe en mere tillidsfuld distribuering </w:t>
+      </w:r>
+      <w:bookmarkStart w:id="9" w:name="_Hlk165638549"/>
+      <w:r>
+        <w:t>(</w:t>
+      </w:r>
+      <w:proofErr w:type="spellStart"/>
+      <w:r>
+        <w:t>Duvall</w:t>
+      </w:r>
+      <w:proofErr w:type="spellEnd"/>
+      <w:r>
+        <w:t xml:space="preserve">, </w:t>
+      </w:r>
+      <w:proofErr w:type="spellStart"/>
+      <w:r>
+        <w:t>Matyas</w:t>
+      </w:r>
+      <w:proofErr w:type="spellEnd"/>
+      <w:r>
+        <w:t xml:space="preserve"> </w:t>
+      </w:r>
+      <w:r>
+        <w:t>&amp;</w:t>
+      </w:r>
+      <w:r>
+        <w:t xml:space="preserve"> </w:t>
+      </w:r>
+      <w:proofErr w:type="spellStart"/>
+      <w:r>
+        <w:t>Glover</w:t>
+      </w:r>
+      <w:proofErr w:type="spellEnd"/>
+      <w:r>
+        <w:t>, 2007)</w:t>
+      </w:r>
+      <w:r>
+        <w:t>.</w:t>
+      </w:r>
       <w:bookmarkEnd w:id="9"/>
     </w:p>
     <w:p>
+      <w:bookmarkStart w:id="10" w:name="_Toc165374259"/>
+      <w:r>
+        <w:t xml:space="preserve">Pipelines er ofte </w:t>
+      </w:r>
+      <w:r>
+        <w:t>defineret</w:t>
+      </w:r>
+      <w:r>
+        <w:t xml:space="preserve"> som en række ’trin’ eller ’jobs’ i en </w:t>
+      </w:r>
       <w:proofErr w:type="spellStart"/>
       <w:r>
-        <w:t>Continuous</w:t>
+        <w:t>yaml</w:t>
       </w:r>
       <w:proofErr w:type="spellEnd"/>
       <w:r>
-        <w:t xml:space="preserve"> integration, </w:t>
+        <w:t xml:space="preserve"> fil. Udtrykt efter en specifik skema reference, </w:t>
+      </w:r>
+      <w:r>
+        <w:t>eksempelvis</w:t>
+      </w:r>
+      <w:r>
+        <w:t xml:space="preserve"> Azure Pipelines eller GitHub Action Workflows.</w:t>
+      </w:r>
+      <w:r>
+        <w:t xml:space="preserve"> Trinnene </w:t>
+      </w:r>
+      <w:r>
+        <w:t>består typisk af ovennævnte primære mål og inkorporeringer. Derudover har en pipeline typisk en ’trigger’, der beskriver hvornår den skal eksekveres.</w:t>
+      </w:r>
+      <w:r>
+        <w:t xml:space="preserve"> Eksempelvis ved en </w:t>
       </w:r>
       <w:proofErr w:type="spellStart"/>
       <w:r>
-        <w:t>delivery</w:t>
+        <w:t>pull</w:t>
       </w:r>
       <w:proofErr w:type="spellEnd"/>
       <w:r>
+        <w:t xml:space="preserve"> </w:t>
+      </w:r>
+      <w:proofErr w:type="spellStart"/>
+      <w:r>
+        <w:t>request</w:t>
+      </w:r>
+      <w:proofErr w:type="spellEnd"/>
+      <w:r>
+        <w:t xml:space="preserve"> mod en </w:t>
+      </w:r>
+      <w:proofErr w:type="spellStart"/>
+      <w:r>
+        <w:t>branch</w:t>
+      </w:r>
+      <w:proofErr w:type="spellEnd"/>
+      <w:r>
+        <w:t xml:space="preserve"> i source </w:t>
+      </w:r>
+      <w:proofErr w:type="spellStart"/>
+      <w:r>
+        <w:t>control</w:t>
+      </w:r>
+      <w:proofErr w:type="spellEnd"/>
+      <w:r>
+        <w:t>.</w:t>
+      </w:r>
+    </w:p>
+    <w:p>
+      <w:r>
+        <w:t xml:space="preserve">Pipelines bliver eksekveret på en </w:t>
+      </w:r>
+      <w:r>
+        <w:t>CI server.</w:t>
+      </w:r>
+      <w:r>
+        <w:t xml:space="preserve"> Disse er oftest virtuelle maskiner, som er baseret på en bestemt CPU arkitektur og operativsystem, alt efter pipeline kravene. I tilfælde af at der er specifikke software krav til at eksekvere en pipeline, kan det </w:t>
+      </w:r>
+      <w:proofErr w:type="spellStart"/>
+      <w:r>
+        <w:t>pre</w:t>
+      </w:r>
+      <w:proofErr w:type="spellEnd"/>
+      <w:r>
+        <w:t>-installeres på CI serveren eller installeres dynamisk: Som for eksempel ved brug af ’tasks’ i Azure Pipelines (UseDotNet@2</w:t>
+      </w:r>
+      <w:r>
+        <w:t>,</w:t>
+      </w:r>
+      <w:r>
+        <w:t xml:space="preserve"> 2024)</w:t>
+      </w:r>
+      <w:r>
+        <w:t>.</w:t>
+      </w:r>
+      <w:r>
+        <w:br/>
+        <w:t xml:space="preserve">En CI server kan hostes af en cloud </w:t>
+      </w:r>
+      <w:proofErr w:type="spellStart"/>
+      <w:r>
+        <w:t>provider</w:t>
+      </w:r>
+      <w:proofErr w:type="spellEnd"/>
+      <w:r>
+        <w:t>, eller på egen hånd.</w:t>
+      </w:r>
+      <w:r>
+        <w:t xml:space="preserve"> Eksempelvis udstiller GitHub og Microsoft softwaren til at eksekvere deres tilsvarende CI server logik. GitHub bruger udtrykket ’</w:t>
+      </w:r>
+      <w:proofErr w:type="spellStart"/>
+      <w:r>
+        <w:t>self-hosted</w:t>
+      </w:r>
+      <w:proofErr w:type="spellEnd"/>
+      <w:r>
+        <w:t xml:space="preserve"> GitHub actions </w:t>
+      </w:r>
+      <w:proofErr w:type="spellStart"/>
+      <w:r>
+        <w:t>runner</w:t>
+      </w:r>
+      <w:proofErr w:type="spellEnd"/>
+      <w:r>
+        <w:t>’ og Microsoft ’</w:t>
+      </w:r>
+      <w:proofErr w:type="spellStart"/>
+      <w:r>
+        <w:t>self-hosted</w:t>
+      </w:r>
+      <w:proofErr w:type="spellEnd"/>
+      <w:r>
+        <w:t xml:space="preserve"> </w:t>
+      </w:r>
+      <w:r>
+        <w:t>agent’</w:t>
+      </w:r>
+      <w:r>
+        <w:t xml:space="preserve"> til dette.</w:t>
+      </w:r>
+    </w:p>
+    <w:p>
+      <w:pPr>
+        <w:keepNext/>
+        <w:jc w:val="center"/>
+      </w:pPr>
+      <w:r>
+        <w:drawing>
+          <wp:inline distT="0" distB="0" distL="0" distR="0" wp14:anchorId="18EC66B5" wp14:editId="7F8357BE">
+            <wp:extent cx="4019910" cy="3392691"/>
+            <wp:effectExtent l="0" t="0" r="0" b="0"/>
+            <wp:docPr id="1020804738" name="Picture 1" descr="CI / CD example"/>
+            <wp:cNvGraphicFramePr>
+              <a:graphicFrameLocks xmlns:a="http://schemas.openxmlformats.org/drawingml/2006/main" noChangeAspect="1"/>
+            </wp:cNvGraphicFramePr>
+            <a:graphic xmlns:a="http://schemas.openxmlformats.org/drawingml/2006/main">
+              <a:graphicData uri="http://schemas.openxmlformats.org/drawingml/2006/picture">
+                <pic:pic xmlns:pic="http://schemas.openxmlformats.org/drawingml/2006/picture">
+                  <pic:nvPicPr>
+                    <pic:cNvPr id="1020804738" name="Picture 1" descr="CI / CD example"/>
+                    <pic:cNvPicPr/>
+                  </pic:nvPicPr>
+                  <pic:blipFill>
+                    <a:blip r:embed="rId13"/>
+                    <a:stretch>
+                      <a:fillRect/>
+                    </a:stretch>
+                  </pic:blipFill>
+                  <pic:spPr>
+                    <a:xfrm>
+                      <a:off x="0" y="0"/>
+                      <a:ext cx="4059934" cy="3426470"/>
+                    </a:xfrm>
+                    <a:prstGeom prst="rect">
+                      <a:avLst/>
+                    </a:prstGeom>
+                  </pic:spPr>
+                </pic:pic>
+              </a:graphicData>
+            </a:graphic>
+          </wp:inline>
+        </w:drawing>
+      </w:r>
+    </w:p>
+    <w:p>
+      <w:pPr>
+        <w:pStyle w:val="Caption"/>
+        <w:jc w:val="center"/>
+      </w:pPr>
+      <w:r>
+        <w:t xml:space="preserve">Figur </w:t>
+      </w:r>
+      <w:r>
+        <w:fldChar w:fldCharType="begin"/>
+      </w:r>
+      <w:r>
+        <w:instrText xml:space="preserve"> SEQ Figur \* ARABIC </w:instrText>
+      </w:r>
+      <w:r>
+        <w:fldChar w:fldCharType="separate"/>
+      </w:r>
+      <w:r>
+        <w:rPr>
+          <w:noProof/>
+        </w:rPr>
+        <w:t>1</w:t>
+      </w:r>
+      <w:r>
+        <w:fldChar w:fldCharType="end"/>
+      </w:r>
+      <w:r>
+        <w:t xml:space="preserve">: CI / CD eksempel </w:t>
+      </w:r>
+      <w:r>
+        <w:t>(</w:t>
+      </w:r>
+      <w:proofErr w:type="spellStart"/>
+      <w:r>
+        <w:t>Duvall</w:t>
+      </w:r>
+      <w:proofErr w:type="spellEnd"/>
+      <w:r>
+        <w:t xml:space="preserve">, </w:t>
+      </w:r>
+      <w:proofErr w:type="spellStart"/>
+      <w:r>
+        <w:t>Matyas</w:t>
+      </w:r>
+      <w:proofErr w:type="spellEnd"/>
+      <w:r>
         <w:t xml:space="preserve"> &amp; </w:t>
       </w:r>
       <w:proofErr w:type="spellStart"/>
       <w:r>
-        <w:t>deployment</w:t>
+        <w:t>Glover</w:t>
       </w:r>
       <w:proofErr w:type="spellEnd"/>
       <w:r>
-        <w:t xml:space="preserve"> </w:t>
-      </w:r>
-      <w:r>
-        <w:t xml:space="preserve">eller CI / </w:t>
-      </w:r>
-      <w:proofErr w:type="gramStart"/>
-      <w:r>
-        <w:t>CD pipelines</w:t>
-      </w:r>
-      <w:proofErr w:type="gramEnd"/>
-      <w:r>
-        <w:t>. Er et værktøj der bruges til at integrere kildekode ændringer, kompilere system artefakter eller udrulle applikationer.</w:t>
-      </w:r>
-      <w:r>
-        <w:t xml:space="preserve"> </w:t>
-      </w:r>
-      <w:r>
-        <w:t xml:space="preserve">I takt med disse primære mål, inkorporeres der </w:t>
-      </w:r>
-      <w:r>
-        <w:t xml:space="preserve">ofte </w:t>
-      </w:r>
-      <w:r>
-        <w:t xml:space="preserve">automatiseret og kontinuerlig database integration, </w:t>
-      </w:r>
-      <w:proofErr w:type="spellStart"/>
-      <w:r>
-        <w:t>testing</w:t>
-      </w:r>
-      <w:proofErr w:type="spellEnd"/>
-      <w:r>
-        <w:t>, inspicering, udrulning og feedback</w:t>
-      </w:r>
-      <w:r>
-        <w:t xml:space="preserve"> i en CI / </w:t>
-      </w:r>
-      <w:proofErr w:type="gramStart"/>
-      <w:r>
-        <w:t>CD pipeline</w:t>
-      </w:r>
-      <w:proofErr w:type="gramEnd"/>
-      <w:r>
-        <w:t xml:space="preserve">. Til gavn for at reducere risici og skabe en mere tillidsfuld distribuering </w:t>
-      </w:r>
-      <w:r>
-        <w:t>(</w:t>
-      </w:r>
-      <w:proofErr w:type="spellStart"/>
-      <w:r>
-        <w:t>Duvall</w:t>
-      </w:r>
-      <w:proofErr w:type="spellEnd"/>
-      <w:r>
-        <w:t xml:space="preserve">, </w:t>
-      </w:r>
-      <w:proofErr w:type="spellStart"/>
-      <w:r>
-        <w:t>Matyas</w:t>
-      </w:r>
-      <w:proofErr w:type="spellEnd"/>
-      <w:r>
-        <w:t xml:space="preserve"> </w:t>
-      </w:r>
-      <w:r>
-        <w:t>&amp;</w:t>
-      </w:r>
-      <w:r>
-        <w:t xml:space="preserve"> </w:t>
-      </w:r>
-      <w:proofErr w:type="spellStart"/>
-      <w:r>
-        <w:t>Glover</w:t>
-      </w:r>
-      <w:proofErr w:type="spellEnd"/>
-      <w:r>
         <w:t>, 2007)</w:t>
-      </w:r>
-      <w:r>
-        <w:t>.</w:t>
-      </w:r>
-    </w:p>
-    <w:p>
-      <w:bookmarkStart w:id="10" w:name="_Toc165374259"/>
-      <w:r>
-        <w:t xml:space="preserve">Pipelines er ofte </w:t>
-      </w:r>
-      <w:r>
-        <w:t>defineret</w:t>
-      </w:r>
-      <w:r>
-        <w:t xml:space="preserve"> som en række ’trin’ eller ’jobs’ i en </w:t>
-      </w:r>
-      <w:proofErr w:type="spellStart"/>
-      <w:r>
-        <w:t>yaml</w:t>
-      </w:r>
-      <w:proofErr w:type="spellEnd"/>
-      <w:r>
-        <w:t xml:space="preserve"> fil. Udtrykt efter en specifik </w:t>
-      </w:r>
-      <w:proofErr w:type="gramStart"/>
-      <w:r>
-        <w:t>skema reference</w:t>
-      </w:r>
-      <w:proofErr w:type="gramEnd"/>
-      <w:r>
-        <w:t>, som for eksempel Azure Pipelines eller GitHub Action Workflows.</w:t>
-      </w:r>
-      <w:r>
-        <w:t xml:space="preserve"> Trinnene </w:t>
-      </w:r>
-      <w:r>
-        <w:t>består typisk af ovennævnte primære mål og inkorporeringer. Derudover har en pipeline typisk en ’trigger’, der beskriver hvornår den skal eksekveres.</w:t>
-      </w:r>
-      <w:r>
-        <w:t xml:space="preserve"> </w:t>
-      </w:r>
-      <w:proofErr w:type="gramStart"/>
-      <w:r>
-        <w:t>Eksempelvis</w:t>
-      </w:r>
-      <w:proofErr w:type="gramEnd"/>
-      <w:r>
-        <w:t xml:space="preserve"> ved en </w:t>
-      </w:r>
-      <w:proofErr w:type="spellStart"/>
-      <w:r>
-        <w:t>pull</w:t>
-      </w:r>
-      <w:proofErr w:type="spellEnd"/>
-      <w:r>
-        <w:t xml:space="preserve"> </w:t>
-      </w:r>
-      <w:proofErr w:type="spellStart"/>
-      <w:r>
-        <w:t>request</w:t>
-      </w:r>
-      <w:proofErr w:type="spellEnd"/>
-      <w:r>
-        <w:t xml:space="preserve"> mod en </w:t>
-      </w:r>
-      <w:proofErr w:type="spellStart"/>
-      <w:r>
-        <w:t>branch</w:t>
-      </w:r>
-      <w:proofErr w:type="spellEnd"/>
-      <w:r>
-        <w:t xml:space="preserve"> i source </w:t>
-      </w:r>
-      <w:proofErr w:type="spellStart"/>
-      <w:r>
-        <w:t>control</w:t>
-      </w:r>
-      <w:proofErr w:type="spellEnd"/>
-      <w:r>
-        <w:t>.</w:t>
-      </w:r>
-    </w:p>
-    <w:p>
-      <w:r>
-        <w:t xml:space="preserve">Pipelines bliver eksekveret på en </w:t>
       </w:r>
     </w:p>
     <w:p>
@@ -5281,23 +5417,1235 @@
         <w:spacing w:line="360" w:lineRule="auto"/>
       </w:pPr>
       <w:r>
+        <w:lastRenderedPageBreak/>
         <w:t>Secret / Key Management</w:t>
       </w:r>
       <w:bookmarkEnd w:id="10"/>
     </w:p>
-    <w:p/>
+    <w:p>
+      <w:r>
+        <w:t xml:space="preserve">Som svar på et </w:t>
+      </w:r>
+      <w:proofErr w:type="spellStart"/>
+      <w:r>
+        <w:t>anti</w:t>
+      </w:r>
+      <w:proofErr w:type="spellEnd"/>
+      <w:r>
+        <w:t xml:space="preserve">-pattern at skrive kritiske oplysninger blottet i kildekode. Findes der værktøjer til at styre </w:t>
+      </w:r>
+      <w:r>
+        <w:t>diverse nøgler</w:t>
+      </w:r>
+      <w:r>
+        <w:t xml:space="preserve">, som systemer kan i et omfang er afhængig af. Dette giver lejlighed til at kunne open-source kildekode. Men stadig have implementeringsspecifikt logik baseret på </w:t>
+      </w:r>
+      <w:proofErr w:type="spellStart"/>
+      <w:r>
+        <w:t>key</w:t>
+      </w:r>
+      <w:proofErr w:type="spellEnd"/>
+      <w:r>
+        <w:t xml:space="preserve"> management for et system.</w:t>
+      </w:r>
+    </w:p>
+    <w:p>
+      <w:r>
+        <w:t xml:space="preserve">Er Azure den valgte cloud </w:t>
+      </w:r>
+      <w:proofErr w:type="spellStart"/>
+      <w:r>
+        <w:t>provider</w:t>
+      </w:r>
+      <w:proofErr w:type="spellEnd"/>
+      <w:r>
+        <w:t xml:space="preserve">, kan man benytte Azure Key </w:t>
+      </w:r>
+      <w:proofErr w:type="spellStart"/>
+      <w:r>
+        <w:t>Vault</w:t>
+      </w:r>
+      <w:proofErr w:type="spellEnd"/>
+      <w:r>
+        <w:t xml:space="preserve"> til at gemme og hente sine kritiske oplysninger.</w:t>
+      </w:r>
+      <w:r>
+        <w:br/>
+        <w:t xml:space="preserve">Som følge af </w:t>
+      </w:r>
+      <w:proofErr w:type="spellStart"/>
+      <w:r>
+        <w:t>Azure’s</w:t>
+      </w:r>
+      <w:proofErr w:type="spellEnd"/>
+      <w:r>
+        <w:t xml:space="preserve"> ekstensive Access Control logik, kan det med høj nøjagtighed specificeres, hvem eller hvad har adgang til hvilke informationer.</w:t>
+      </w:r>
+    </w:p>
+    <w:p>
+      <w:r>
+        <w:t xml:space="preserve">Forneden ses et eksempel på en Azure Pipeline, som henter nogle kritiske oplysninger fra en Azure Key </w:t>
+      </w:r>
+      <w:proofErr w:type="spellStart"/>
+      <w:r>
+        <w:t>Vault</w:t>
+      </w:r>
+      <w:proofErr w:type="spellEnd"/>
+      <w:r>
+        <w:t>. Disse oplysninger bliver da gemt in-</w:t>
+      </w:r>
+      <w:proofErr w:type="spellStart"/>
+      <w:r>
+        <w:t>memory</w:t>
+      </w:r>
+      <w:proofErr w:type="spellEnd"/>
+      <w:r>
+        <w:t xml:space="preserve"> på CI serveren så længe pipelinen er under eksekvering. </w:t>
+      </w:r>
+    </w:p>
+    <w:p>
+      <w:pPr>
+        <w:shd w:val="clear" w:color="auto" w:fill="1F1F1F"/>
+        <w:spacing w:after="0" w:line="285" w:lineRule="atLeast"/>
+        <w:rPr>
+          <w:rFonts w:ascii="Consolas" w:hAnsi="Consolas"/>
+          <w:color w:val="569CD6"/>
+          <w:lang w:val="en-DK" w:eastAsia="en-DK"/>
+        </w:rPr>
+      </w:pPr>
+    </w:p>
+    <w:p>
+      <w:pPr>
+        <w:shd w:val="clear" w:color="auto" w:fill="1F1F1F"/>
+        <w:spacing w:after="0" w:line="285" w:lineRule="atLeast"/>
+        <w:rPr>
+          <w:rFonts w:ascii="Consolas" w:hAnsi="Consolas"/>
+          <w:color w:val="CCCCCC"/>
+          <w:lang w:val="en-DK" w:eastAsia="en-DK"/>
+        </w:rPr>
+      </w:pPr>
+      <w:r>
+        <w:rPr>
+          <w:rFonts w:ascii="Consolas" w:hAnsi="Consolas"/>
+          <w:color w:val="569CD6"/>
+          <w:lang w:val="en-DK" w:eastAsia="en-DK"/>
+        </w:rPr>
+        <w:t>trigger</w:t>
+      </w:r>
+      <w:r>
+        <w:rPr>
+          <w:rFonts w:ascii="Consolas" w:hAnsi="Consolas"/>
+          <w:color w:val="CCCCCC"/>
+          <w:lang w:val="en-DK" w:eastAsia="en-DK"/>
+        </w:rPr>
+        <w:t>:</w:t>
+      </w:r>
+    </w:p>
+    <w:p>
+      <w:pPr>
+        <w:shd w:val="clear" w:color="auto" w:fill="1F1F1F"/>
+        <w:spacing w:after="0" w:line="285" w:lineRule="atLeast"/>
+        <w:rPr>
+          <w:rFonts w:ascii="Consolas" w:hAnsi="Consolas"/>
+          <w:color w:val="CCCCCC"/>
+          <w:lang w:val="en-DK" w:eastAsia="en-DK"/>
+        </w:rPr>
+      </w:pPr>
+      <w:r>
+        <w:rPr>
+          <w:rFonts w:ascii="Consolas" w:hAnsi="Consolas"/>
+          <w:color w:val="CCCCCC"/>
+          <w:lang w:val="en-DK" w:eastAsia="en-DK"/>
+        </w:rPr>
+        <w:t xml:space="preserve">  - </w:t>
+      </w:r>
+      <w:r>
+        <w:rPr>
+          <w:rFonts w:ascii="Consolas" w:hAnsi="Consolas"/>
+          <w:color w:val="CE9178"/>
+          <w:lang w:val="en-DK" w:eastAsia="en-DK"/>
+        </w:rPr>
+        <w:t>main</w:t>
+      </w:r>
+    </w:p>
+    <w:p>
+      <w:pPr>
+        <w:shd w:val="clear" w:color="auto" w:fill="1F1F1F"/>
+        <w:spacing w:after="0" w:line="285" w:lineRule="atLeast"/>
+        <w:rPr>
+          <w:rFonts w:ascii="Consolas" w:hAnsi="Consolas"/>
+          <w:color w:val="CCCCCC"/>
+          <w:lang w:val="en-DK" w:eastAsia="en-DK"/>
+        </w:rPr>
+      </w:pPr>
+    </w:p>
+    <w:p>
+      <w:pPr>
+        <w:shd w:val="clear" w:color="auto" w:fill="1F1F1F"/>
+        <w:spacing w:after="0" w:line="285" w:lineRule="atLeast"/>
+        <w:rPr>
+          <w:rFonts w:ascii="Consolas" w:hAnsi="Consolas"/>
+          <w:color w:val="CCCCCC"/>
+          <w:lang w:val="en-DK" w:eastAsia="en-DK"/>
+        </w:rPr>
+      </w:pPr>
+      <w:r>
+        <w:rPr>
+          <w:rFonts w:ascii="Consolas" w:hAnsi="Consolas"/>
+          <w:color w:val="569CD6"/>
+          <w:lang w:val="en-DK" w:eastAsia="en-DK"/>
+        </w:rPr>
+        <w:t>stages</w:t>
+      </w:r>
+      <w:r>
+        <w:rPr>
+          <w:rFonts w:ascii="Consolas" w:hAnsi="Consolas"/>
+          <w:color w:val="CCCCCC"/>
+          <w:lang w:val="en-DK" w:eastAsia="en-DK"/>
+        </w:rPr>
+        <w:t>:</w:t>
+      </w:r>
+    </w:p>
+    <w:p>
+      <w:pPr>
+        <w:shd w:val="clear" w:color="auto" w:fill="1F1F1F"/>
+        <w:spacing w:after="0" w:line="285" w:lineRule="atLeast"/>
+        <w:rPr>
+          <w:rFonts w:ascii="Consolas" w:hAnsi="Consolas"/>
+          <w:color w:val="CCCCCC"/>
+          <w:lang w:val="en-DK" w:eastAsia="en-DK"/>
+        </w:rPr>
+      </w:pPr>
+      <w:r>
+        <w:rPr>
+          <w:rFonts w:ascii="Consolas" w:hAnsi="Consolas"/>
+          <w:color w:val="CCCCCC"/>
+          <w:lang w:val="en-DK" w:eastAsia="en-DK"/>
+        </w:rPr>
+        <w:t xml:space="preserve">  - </w:t>
+      </w:r>
+      <w:r>
+        <w:rPr>
+          <w:rFonts w:ascii="Consolas" w:hAnsi="Consolas"/>
+          <w:color w:val="569CD6"/>
+          <w:lang w:val="en-DK" w:eastAsia="en-DK"/>
+        </w:rPr>
+        <w:t>stage</w:t>
+      </w:r>
+      <w:r>
+        <w:rPr>
+          <w:rFonts w:ascii="Consolas" w:hAnsi="Consolas"/>
+          <w:color w:val="CCCCCC"/>
+          <w:lang w:val="en-DK" w:eastAsia="en-DK"/>
+        </w:rPr>
+        <w:t xml:space="preserve">: </w:t>
+      </w:r>
+      <w:r>
+        <w:rPr>
+          <w:rFonts w:ascii="Consolas" w:hAnsi="Consolas"/>
+          <w:color w:val="CE9178"/>
+          <w:lang w:val="en-DK" w:eastAsia="en-DK"/>
+        </w:rPr>
+        <w:t>Deploy</w:t>
+      </w:r>
+    </w:p>
+    <w:p>
+      <w:pPr>
+        <w:shd w:val="clear" w:color="auto" w:fill="1F1F1F"/>
+        <w:spacing w:after="0" w:line="285" w:lineRule="atLeast"/>
+        <w:rPr>
+          <w:rFonts w:ascii="Consolas" w:hAnsi="Consolas"/>
+          <w:color w:val="CCCCCC"/>
+          <w:lang w:val="en-DK" w:eastAsia="en-DK"/>
+        </w:rPr>
+      </w:pPr>
+      <w:r>
+        <w:rPr>
+          <w:rFonts w:ascii="Consolas" w:hAnsi="Consolas"/>
+          <w:color w:val="CCCCCC"/>
+          <w:lang w:val="en-DK" w:eastAsia="en-DK"/>
+        </w:rPr>
+        <w:t xml:space="preserve">    </w:t>
+      </w:r>
+      <w:proofErr w:type="spellStart"/>
+      <w:r>
+        <w:rPr>
+          <w:rFonts w:ascii="Consolas" w:hAnsi="Consolas"/>
+          <w:color w:val="569CD6"/>
+          <w:lang w:val="en-DK" w:eastAsia="en-DK"/>
+        </w:rPr>
+        <w:t>displayName</w:t>
+      </w:r>
+      <w:proofErr w:type="spellEnd"/>
+      <w:r>
+        <w:rPr>
+          <w:rFonts w:ascii="Consolas" w:hAnsi="Consolas"/>
+          <w:color w:val="CCCCCC"/>
+          <w:lang w:val="en-DK" w:eastAsia="en-DK"/>
+        </w:rPr>
+        <w:t xml:space="preserve">: </w:t>
+      </w:r>
+      <w:r>
+        <w:rPr>
+          <w:rFonts w:ascii="Consolas" w:hAnsi="Consolas"/>
+          <w:color w:val="CE9178"/>
+          <w:lang w:val="en-DK" w:eastAsia="en-DK"/>
+        </w:rPr>
+        <w:t>'Deploy Resources'</w:t>
+      </w:r>
+    </w:p>
+    <w:p>
+      <w:pPr>
+        <w:shd w:val="clear" w:color="auto" w:fill="1F1F1F"/>
+        <w:spacing w:after="0" w:line="285" w:lineRule="atLeast"/>
+        <w:rPr>
+          <w:rFonts w:ascii="Consolas" w:hAnsi="Consolas"/>
+          <w:color w:val="CCCCCC"/>
+          <w:lang w:val="en-DK" w:eastAsia="en-DK"/>
+        </w:rPr>
+      </w:pPr>
+      <w:r>
+        <w:rPr>
+          <w:rFonts w:ascii="Consolas" w:hAnsi="Consolas"/>
+          <w:color w:val="CCCCCC"/>
+          <w:lang w:val="en-DK" w:eastAsia="en-DK"/>
+        </w:rPr>
+        <w:t xml:space="preserve">    </w:t>
+      </w:r>
+      <w:r>
+        <w:rPr>
+          <w:rFonts w:ascii="Consolas" w:hAnsi="Consolas"/>
+          <w:color w:val="569CD6"/>
+          <w:lang w:val="en-DK" w:eastAsia="en-DK"/>
+        </w:rPr>
+        <w:t>jobs</w:t>
+      </w:r>
+      <w:r>
+        <w:rPr>
+          <w:rFonts w:ascii="Consolas" w:hAnsi="Consolas"/>
+          <w:color w:val="CCCCCC"/>
+          <w:lang w:val="en-DK" w:eastAsia="en-DK"/>
+        </w:rPr>
+        <w:t>:</w:t>
+      </w:r>
+    </w:p>
+    <w:p>
+      <w:pPr>
+        <w:shd w:val="clear" w:color="auto" w:fill="1F1F1F"/>
+        <w:spacing w:after="0" w:line="285" w:lineRule="atLeast"/>
+        <w:rPr>
+          <w:rFonts w:ascii="Consolas" w:hAnsi="Consolas"/>
+          <w:color w:val="CCCCCC"/>
+          <w:lang w:val="en-DK" w:eastAsia="en-DK"/>
+        </w:rPr>
+      </w:pPr>
+      <w:r>
+        <w:rPr>
+          <w:rFonts w:ascii="Consolas" w:hAnsi="Consolas"/>
+          <w:color w:val="CCCCCC"/>
+          <w:lang w:val="en-DK" w:eastAsia="en-DK"/>
+        </w:rPr>
+        <w:t xml:space="preserve">      - </w:t>
+      </w:r>
+      <w:r>
+        <w:rPr>
+          <w:rFonts w:ascii="Consolas" w:hAnsi="Consolas"/>
+          <w:color w:val="569CD6"/>
+          <w:lang w:val="en-DK" w:eastAsia="en-DK"/>
+        </w:rPr>
+        <w:t>job</w:t>
+      </w:r>
+      <w:r>
+        <w:rPr>
+          <w:rFonts w:ascii="Consolas" w:hAnsi="Consolas"/>
+          <w:color w:val="CCCCCC"/>
+          <w:lang w:val="en-DK" w:eastAsia="en-DK"/>
+        </w:rPr>
+        <w:t xml:space="preserve">: </w:t>
+      </w:r>
+      <w:proofErr w:type="spellStart"/>
+      <w:r>
+        <w:rPr>
+          <w:rFonts w:ascii="Consolas" w:hAnsi="Consolas"/>
+          <w:color w:val="CE9178"/>
+          <w:lang w:val="en-DK" w:eastAsia="en-DK"/>
+        </w:rPr>
+        <w:t>AzureCLI</w:t>
+      </w:r>
+      <w:proofErr w:type="spellEnd"/>
+    </w:p>
+    <w:p>
+      <w:pPr>
+        <w:shd w:val="clear" w:color="auto" w:fill="1F1F1F"/>
+        <w:spacing w:after="0" w:line="285" w:lineRule="atLeast"/>
+        <w:rPr>
+          <w:rFonts w:ascii="Consolas" w:hAnsi="Consolas"/>
+          <w:color w:val="CCCCCC"/>
+          <w:lang w:val="en-DK" w:eastAsia="en-DK"/>
+        </w:rPr>
+      </w:pPr>
+      <w:r>
+        <w:rPr>
+          <w:rFonts w:ascii="Consolas" w:hAnsi="Consolas"/>
+          <w:color w:val="CCCCCC"/>
+          <w:lang w:val="en-DK" w:eastAsia="en-DK"/>
+        </w:rPr>
+        <w:t xml:space="preserve">        </w:t>
+      </w:r>
+      <w:r>
+        <w:rPr>
+          <w:rFonts w:ascii="Consolas" w:hAnsi="Consolas"/>
+          <w:color w:val="569CD6"/>
+          <w:lang w:val="en-DK" w:eastAsia="en-DK"/>
+        </w:rPr>
+        <w:t>pool</w:t>
+      </w:r>
+      <w:r>
+        <w:rPr>
+          <w:rFonts w:ascii="Consolas" w:hAnsi="Consolas"/>
+          <w:color w:val="CCCCCC"/>
+          <w:lang w:val="en-DK" w:eastAsia="en-DK"/>
+        </w:rPr>
+        <w:t>:</w:t>
+      </w:r>
+    </w:p>
+    <w:p>
+      <w:pPr>
+        <w:shd w:val="clear" w:color="auto" w:fill="1F1F1F"/>
+        <w:spacing w:after="0" w:line="285" w:lineRule="atLeast"/>
+        <w:rPr>
+          <w:rFonts w:ascii="Consolas" w:hAnsi="Consolas"/>
+          <w:color w:val="CCCCCC"/>
+          <w:lang w:val="en-DK" w:eastAsia="en-DK"/>
+        </w:rPr>
+      </w:pPr>
+      <w:r>
+        <w:rPr>
+          <w:rFonts w:ascii="Consolas" w:hAnsi="Consolas"/>
+          <w:color w:val="CCCCCC"/>
+          <w:lang w:val="en-DK" w:eastAsia="en-DK"/>
+        </w:rPr>
+        <w:t xml:space="preserve">          </w:t>
+      </w:r>
+      <w:r>
+        <w:rPr>
+          <w:rFonts w:ascii="Consolas" w:hAnsi="Consolas"/>
+          <w:color w:val="569CD6"/>
+          <w:lang w:val="en-DK" w:eastAsia="en-DK"/>
+        </w:rPr>
+        <w:t>name</w:t>
+      </w:r>
+      <w:r>
+        <w:rPr>
+          <w:rFonts w:ascii="Consolas" w:hAnsi="Consolas"/>
+          <w:color w:val="CCCCCC"/>
+          <w:lang w:val="en-DK" w:eastAsia="en-DK"/>
+        </w:rPr>
+        <w:t xml:space="preserve">: </w:t>
+      </w:r>
+      <w:r>
+        <w:rPr>
+          <w:rFonts w:ascii="Consolas" w:hAnsi="Consolas"/>
+          <w:color w:val="CE9178"/>
+          <w:lang w:val="en-DK" w:eastAsia="en-DK"/>
+        </w:rPr>
+        <w:t>Default</w:t>
+      </w:r>
+    </w:p>
+    <w:p>
+      <w:pPr>
+        <w:shd w:val="clear" w:color="auto" w:fill="1F1F1F"/>
+        <w:spacing w:after="0" w:line="285" w:lineRule="atLeast"/>
+        <w:rPr>
+          <w:rFonts w:ascii="Consolas" w:hAnsi="Consolas"/>
+          <w:color w:val="CCCCCC"/>
+          <w:lang w:val="en-DK" w:eastAsia="en-DK"/>
+        </w:rPr>
+      </w:pPr>
+      <w:r>
+        <w:rPr>
+          <w:rFonts w:ascii="Consolas" w:hAnsi="Consolas"/>
+          <w:color w:val="CCCCCC"/>
+          <w:lang w:val="en-DK" w:eastAsia="en-DK"/>
+        </w:rPr>
+        <w:t xml:space="preserve">        </w:t>
+      </w:r>
+      <w:r>
+        <w:rPr>
+          <w:rFonts w:ascii="Consolas" w:hAnsi="Consolas"/>
+          <w:color w:val="569CD6"/>
+          <w:lang w:val="en-DK" w:eastAsia="en-DK"/>
+        </w:rPr>
+        <w:t>steps</w:t>
+      </w:r>
+      <w:r>
+        <w:rPr>
+          <w:rFonts w:ascii="Consolas" w:hAnsi="Consolas"/>
+          <w:color w:val="CCCCCC"/>
+          <w:lang w:val="en-DK" w:eastAsia="en-DK"/>
+        </w:rPr>
+        <w:t>:</w:t>
+      </w:r>
+    </w:p>
+    <w:p>
+      <w:pPr>
+        <w:shd w:val="clear" w:color="auto" w:fill="1F1F1F"/>
+        <w:spacing w:after="0" w:line="285" w:lineRule="atLeast"/>
+        <w:rPr>
+          <w:rFonts w:ascii="Consolas" w:hAnsi="Consolas"/>
+          <w:color w:val="CCCCCC"/>
+          <w:lang w:val="en-DK" w:eastAsia="en-DK"/>
+        </w:rPr>
+      </w:pPr>
+      <w:r>
+        <w:rPr>
+          <w:rFonts w:ascii="Consolas" w:hAnsi="Consolas"/>
+          <w:color w:val="CCCCCC"/>
+          <w:lang w:val="en-DK" w:eastAsia="en-DK"/>
+        </w:rPr>
+        <w:t xml:space="preserve">          - </w:t>
+      </w:r>
+      <w:r>
+        <w:rPr>
+          <w:rFonts w:ascii="Consolas" w:hAnsi="Consolas"/>
+          <w:color w:val="569CD6"/>
+          <w:lang w:val="en-DK" w:eastAsia="en-DK"/>
+        </w:rPr>
+        <w:t>task</w:t>
+      </w:r>
+      <w:r>
+        <w:rPr>
+          <w:rFonts w:ascii="Consolas" w:hAnsi="Consolas"/>
+          <w:color w:val="CCCCCC"/>
+          <w:lang w:val="en-DK" w:eastAsia="en-DK"/>
+        </w:rPr>
+        <w:t xml:space="preserve">: </w:t>
+      </w:r>
+      <w:r>
+        <w:rPr>
+          <w:rFonts w:ascii="Consolas" w:hAnsi="Consolas"/>
+          <w:color w:val="CE9178"/>
+          <w:lang w:val="en-DK" w:eastAsia="en-DK"/>
+        </w:rPr>
+        <w:t>AzureKeyVault@2</w:t>
+      </w:r>
+    </w:p>
+    <w:p>
+      <w:pPr>
+        <w:shd w:val="clear" w:color="auto" w:fill="1F1F1F"/>
+        <w:spacing w:after="0" w:line="285" w:lineRule="atLeast"/>
+        <w:rPr>
+          <w:rFonts w:ascii="Consolas" w:hAnsi="Consolas"/>
+          <w:color w:val="CCCCCC"/>
+          <w:lang w:val="en-DK" w:eastAsia="en-DK"/>
+        </w:rPr>
+      </w:pPr>
+      <w:r>
+        <w:rPr>
+          <w:rFonts w:ascii="Consolas" w:hAnsi="Consolas"/>
+          <w:color w:val="CCCCCC"/>
+          <w:lang w:val="en-DK" w:eastAsia="en-DK"/>
+        </w:rPr>
+        <w:t xml:space="preserve">            </w:t>
+      </w:r>
+      <w:r>
+        <w:rPr>
+          <w:rFonts w:ascii="Consolas" w:hAnsi="Consolas"/>
+          <w:color w:val="569CD6"/>
+          <w:lang w:val="en-DK" w:eastAsia="en-DK"/>
+        </w:rPr>
+        <w:t>inputs</w:t>
+      </w:r>
+      <w:r>
+        <w:rPr>
+          <w:rFonts w:ascii="Consolas" w:hAnsi="Consolas"/>
+          <w:color w:val="CCCCCC"/>
+          <w:lang w:val="en-DK" w:eastAsia="en-DK"/>
+        </w:rPr>
+        <w:t>:</w:t>
+      </w:r>
+    </w:p>
+    <w:p>
+      <w:pPr>
+        <w:shd w:val="clear" w:color="auto" w:fill="1F1F1F"/>
+        <w:spacing w:after="0" w:line="285" w:lineRule="atLeast"/>
+        <w:rPr>
+          <w:rFonts w:ascii="Consolas" w:hAnsi="Consolas"/>
+          <w:color w:val="CCCCCC"/>
+          <w:lang w:val="en-DK" w:eastAsia="en-DK"/>
+        </w:rPr>
+      </w:pPr>
+      <w:r>
+        <w:rPr>
+          <w:rFonts w:ascii="Consolas" w:hAnsi="Consolas"/>
+          <w:color w:val="CCCCCC"/>
+          <w:lang w:val="en-DK" w:eastAsia="en-DK"/>
+        </w:rPr>
+        <w:t xml:space="preserve">              </w:t>
+      </w:r>
+      <w:proofErr w:type="spellStart"/>
+      <w:r>
+        <w:rPr>
+          <w:rFonts w:ascii="Consolas" w:hAnsi="Consolas"/>
+          <w:color w:val="569CD6"/>
+          <w:lang w:val="en-DK" w:eastAsia="en-DK"/>
+        </w:rPr>
+        <w:t>KeyVaultName</w:t>
+      </w:r>
+      <w:proofErr w:type="spellEnd"/>
+      <w:r>
+        <w:rPr>
+          <w:rFonts w:ascii="Consolas" w:hAnsi="Consolas"/>
+          <w:color w:val="CCCCCC"/>
+          <w:lang w:val="en-DK" w:eastAsia="en-DK"/>
+        </w:rPr>
+        <w:t xml:space="preserve">: </w:t>
+      </w:r>
+      <w:r>
+        <w:rPr>
+          <w:rFonts w:ascii="Consolas" w:hAnsi="Consolas"/>
+          <w:color w:val="CE9178"/>
+          <w:lang w:val="en-DK" w:eastAsia="en-DK"/>
+        </w:rPr>
+        <w:t>'</w:t>
+      </w:r>
+      <w:proofErr w:type="spellStart"/>
+      <w:r>
+        <w:rPr>
+          <w:rFonts w:ascii="Consolas" w:hAnsi="Consolas"/>
+          <w:color w:val="CE9178"/>
+          <w:lang w:val="en-DK" w:eastAsia="en-DK"/>
+        </w:rPr>
+        <w:t>keyvault_name</w:t>
+      </w:r>
+      <w:proofErr w:type="spellEnd"/>
+      <w:r>
+        <w:rPr>
+          <w:rFonts w:ascii="Consolas" w:hAnsi="Consolas"/>
+          <w:color w:val="CE9178"/>
+          <w:lang w:val="en-DK" w:eastAsia="en-DK"/>
+        </w:rPr>
+        <w:t>'</w:t>
+      </w:r>
+    </w:p>
+    <w:p>
+      <w:pPr>
+        <w:shd w:val="clear" w:color="auto" w:fill="1F1F1F"/>
+        <w:spacing w:after="0" w:line="285" w:lineRule="atLeast"/>
+        <w:rPr>
+          <w:rFonts w:ascii="Consolas" w:hAnsi="Consolas"/>
+          <w:color w:val="CCCCCC"/>
+          <w:lang w:val="en-DK" w:eastAsia="en-DK"/>
+        </w:rPr>
+      </w:pPr>
+      <w:r>
+        <w:rPr>
+          <w:rFonts w:ascii="Consolas" w:hAnsi="Consolas"/>
+          <w:color w:val="CCCCCC"/>
+          <w:lang w:val="en-DK" w:eastAsia="en-DK"/>
+        </w:rPr>
+        <w:t xml:space="preserve">              </w:t>
+      </w:r>
+      <w:proofErr w:type="spellStart"/>
+      <w:r>
+        <w:rPr>
+          <w:rFonts w:ascii="Consolas" w:hAnsi="Consolas"/>
+          <w:color w:val="569CD6"/>
+          <w:lang w:val="en-DK" w:eastAsia="en-DK"/>
+        </w:rPr>
+        <w:t>SecretsFilter</w:t>
+      </w:r>
+      <w:proofErr w:type="spellEnd"/>
+      <w:r>
+        <w:rPr>
+          <w:rFonts w:ascii="Consolas" w:hAnsi="Consolas"/>
+          <w:color w:val="CCCCCC"/>
+          <w:lang w:val="en-DK" w:eastAsia="en-DK"/>
+        </w:rPr>
+        <w:t xml:space="preserve">: </w:t>
+      </w:r>
+      <w:r>
+        <w:rPr>
+          <w:rFonts w:ascii="Consolas" w:hAnsi="Consolas"/>
+          <w:color w:val="CE9178"/>
+          <w:lang w:val="en-DK" w:eastAsia="en-DK"/>
+        </w:rPr>
+        <w:t>'*'</w:t>
+      </w:r>
+    </w:p>
+    <w:p>
+      <w:pPr>
+        <w:shd w:val="clear" w:color="auto" w:fill="1F1F1F"/>
+        <w:spacing w:after="0" w:line="285" w:lineRule="atLeast"/>
+        <w:rPr>
+          <w:rFonts w:ascii="Consolas" w:hAnsi="Consolas"/>
+          <w:color w:val="CCCCCC"/>
+          <w:lang w:val="en-DK" w:eastAsia="en-DK"/>
+        </w:rPr>
+      </w:pPr>
+      <w:r>
+        <w:rPr>
+          <w:rFonts w:ascii="Consolas" w:hAnsi="Consolas"/>
+          <w:color w:val="CCCCCC"/>
+          <w:lang w:val="en-DK" w:eastAsia="en-DK"/>
+        </w:rPr>
+        <w:t xml:space="preserve">              </w:t>
+      </w:r>
+      <w:proofErr w:type="spellStart"/>
+      <w:r>
+        <w:rPr>
+          <w:rFonts w:ascii="Consolas" w:hAnsi="Consolas"/>
+          <w:color w:val="569CD6"/>
+          <w:lang w:val="en-DK" w:eastAsia="en-DK"/>
+        </w:rPr>
+        <w:t>RunAsPreJob</w:t>
+      </w:r>
+      <w:proofErr w:type="spellEnd"/>
+      <w:r>
+        <w:rPr>
+          <w:rFonts w:ascii="Consolas" w:hAnsi="Consolas"/>
+          <w:color w:val="CCCCCC"/>
+          <w:lang w:val="en-DK" w:eastAsia="en-DK"/>
+        </w:rPr>
+        <w:t xml:space="preserve">: </w:t>
+      </w:r>
+      <w:r>
+        <w:rPr>
+          <w:rFonts w:ascii="Consolas" w:hAnsi="Consolas"/>
+          <w:color w:val="569CD6"/>
+          <w:lang w:val="en-DK" w:eastAsia="en-DK"/>
+        </w:rPr>
+        <w:t>false</w:t>
+      </w:r>
+    </w:p>
+    <w:p>
+      <w:pPr>
+        <w:shd w:val="clear" w:color="auto" w:fill="1F1F1F"/>
+        <w:spacing w:after="0" w:line="285" w:lineRule="atLeast"/>
+        <w:rPr>
+          <w:rFonts w:ascii="Consolas" w:hAnsi="Consolas"/>
+          <w:color w:val="CCCCCC"/>
+          <w:lang w:val="en-DK" w:eastAsia="en-DK"/>
+        </w:rPr>
+      </w:pPr>
+      <w:r>
+        <w:rPr>
+          <w:rFonts w:ascii="Consolas" w:hAnsi="Consolas"/>
+          <w:color w:val="CCCCCC"/>
+          <w:lang w:val="en-DK" w:eastAsia="en-DK"/>
+        </w:rPr>
+        <w:t xml:space="preserve">            </w:t>
+      </w:r>
+      <w:proofErr w:type="spellStart"/>
+      <w:r>
+        <w:rPr>
+          <w:rFonts w:ascii="Consolas" w:hAnsi="Consolas"/>
+          <w:color w:val="569CD6"/>
+          <w:lang w:val="en-DK" w:eastAsia="en-DK"/>
+        </w:rPr>
+        <w:t>displayName</w:t>
+      </w:r>
+      <w:proofErr w:type="spellEnd"/>
+      <w:r>
+        <w:rPr>
+          <w:rFonts w:ascii="Consolas" w:hAnsi="Consolas"/>
+          <w:color w:val="CCCCCC"/>
+          <w:lang w:val="en-DK" w:eastAsia="en-DK"/>
+        </w:rPr>
+        <w:t xml:space="preserve">: </w:t>
+      </w:r>
+      <w:r>
+        <w:rPr>
+          <w:rFonts w:ascii="Consolas" w:hAnsi="Consolas"/>
+          <w:color w:val="CE9178"/>
+          <w:lang w:val="en-DK" w:eastAsia="en-DK"/>
+        </w:rPr>
+        <w:t>'Retrieve Key Vault Secrets'</w:t>
+      </w:r>
+    </w:p>
+    <w:p>
+      <w:pPr>
+        <w:shd w:val="clear" w:color="auto" w:fill="1F1F1F"/>
+        <w:spacing w:after="0" w:line="285" w:lineRule="atLeast"/>
+        <w:rPr>
+          <w:rFonts w:ascii="Consolas" w:hAnsi="Consolas"/>
+          <w:color w:val="CCCCCC"/>
+          <w:lang w:val="en-DK" w:eastAsia="en-DK"/>
+        </w:rPr>
+      </w:pPr>
+      <w:r>
+        <w:rPr>
+          <w:rFonts w:ascii="Consolas" w:hAnsi="Consolas"/>
+          <w:color w:val="CCCCCC"/>
+          <w:lang w:val="en-DK" w:eastAsia="en-DK"/>
+        </w:rPr>
+        <w:t xml:space="preserve">          - </w:t>
+      </w:r>
+      <w:r>
+        <w:rPr>
+          <w:rFonts w:ascii="Consolas" w:hAnsi="Consolas"/>
+          <w:color w:val="569CD6"/>
+          <w:lang w:val="en-DK" w:eastAsia="en-DK"/>
+        </w:rPr>
+        <w:t>task</w:t>
+      </w:r>
+      <w:r>
+        <w:rPr>
+          <w:rFonts w:ascii="Consolas" w:hAnsi="Consolas"/>
+          <w:color w:val="CCCCCC"/>
+          <w:lang w:val="en-DK" w:eastAsia="en-DK"/>
+        </w:rPr>
+        <w:t xml:space="preserve">: </w:t>
+      </w:r>
+      <w:r>
+        <w:rPr>
+          <w:rFonts w:ascii="Consolas" w:hAnsi="Consolas"/>
+          <w:color w:val="CE9178"/>
+          <w:lang w:val="en-DK" w:eastAsia="en-DK"/>
+        </w:rPr>
+        <w:t>Bash@3</w:t>
+      </w:r>
+    </w:p>
+    <w:p>
+      <w:pPr>
+        <w:shd w:val="clear" w:color="auto" w:fill="1F1F1F"/>
+        <w:spacing w:after="0" w:line="285" w:lineRule="atLeast"/>
+        <w:rPr>
+          <w:rFonts w:ascii="Consolas" w:hAnsi="Consolas"/>
+          <w:color w:val="CCCCCC"/>
+          <w:lang w:val="en-DK" w:eastAsia="en-DK"/>
+        </w:rPr>
+      </w:pPr>
+      <w:r>
+        <w:rPr>
+          <w:rFonts w:ascii="Consolas" w:hAnsi="Consolas"/>
+          <w:color w:val="CCCCCC"/>
+          <w:lang w:val="en-DK" w:eastAsia="en-DK"/>
+        </w:rPr>
+        <w:t xml:space="preserve">            </w:t>
+      </w:r>
+      <w:r>
+        <w:rPr>
+          <w:rFonts w:ascii="Consolas" w:hAnsi="Consolas"/>
+          <w:color w:val="569CD6"/>
+          <w:lang w:val="en-DK" w:eastAsia="en-DK"/>
+        </w:rPr>
+        <w:t>inputs</w:t>
+      </w:r>
+      <w:r>
+        <w:rPr>
+          <w:rFonts w:ascii="Consolas" w:hAnsi="Consolas"/>
+          <w:color w:val="CCCCCC"/>
+          <w:lang w:val="en-DK" w:eastAsia="en-DK"/>
+        </w:rPr>
+        <w:t>:</w:t>
+      </w:r>
+    </w:p>
+    <w:p>
+      <w:pPr>
+        <w:shd w:val="clear" w:color="auto" w:fill="1F1F1F"/>
+        <w:spacing w:after="0" w:line="285" w:lineRule="atLeast"/>
+        <w:rPr>
+          <w:rFonts w:ascii="Consolas" w:hAnsi="Consolas"/>
+          <w:color w:val="CCCCCC"/>
+          <w:lang w:val="en-DK" w:eastAsia="en-DK"/>
+        </w:rPr>
+      </w:pPr>
+      <w:r>
+        <w:rPr>
+          <w:rFonts w:ascii="Consolas" w:hAnsi="Consolas"/>
+          <w:color w:val="CCCCCC"/>
+          <w:lang w:val="en-DK" w:eastAsia="en-DK"/>
+        </w:rPr>
+        <w:t xml:space="preserve">              </w:t>
+      </w:r>
+      <w:proofErr w:type="spellStart"/>
+      <w:r>
+        <w:rPr>
+          <w:rFonts w:ascii="Consolas" w:hAnsi="Consolas"/>
+          <w:color w:val="569CD6"/>
+          <w:lang w:val="en-DK" w:eastAsia="en-DK"/>
+        </w:rPr>
+        <w:t>filepath</w:t>
+      </w:r>
+      <w:proofErr w:type="spellEnd"/>
+      <w:r>
+        <w:rPr>
+          <w:rFonts w:ascii="Consolas" w:hAnsi="Consolas"/>
+          <w:color w:val="CCCCCC"/>
+          <w:lang w:val="en-DK" w:eastAsia="en-DK"/>
+        </w:rPr>
+        <w:t xml:space="preserve">: </w:t>
+      </w:r>
+      <w:r>
+        <w:rPr>
+          <w:rFonts w:ascii="Consolas" w:hAnsi="Consolas"/>
+          <w:color w:val="CE9178"/>
+          <w:lang w:val="en-DK" w:eastAsia="en-DK"/>
+        </w:rPr>
+        <w:t>'./deploy.sh'</w:t>
+      </w:r>
+    </w:p>
+    <w:p>
+      <w:pPr>
+        <w:shd w:val="clear" w:color="auto" w:fill="1F1F1F"/>
+        <w:spacing w:after="0" w:line="285" w:lineRule="atLeast"/>
+        <w:rPr>
+          <w:rFonts w:ascii="Consolas" w:hAnsi="Consolas"/>
+          <w:color w:val="CCCCCC"/>
+          <w:lang w:val="en-DK" w:eastAsia="en-DK"/>
+        </w:rPr>
+      </w:pPr>
+      <w:r>
+        <w:rPr>
+          <w:rFonts w:ascii="Consolas" w:hAnsi="Consolas"/>
+          <w:color w:val="CCCCCC"/>
+          <w:lang w:val="en-DK" w:eastAsia="en-DK"/>
+        </w:rPr>
+        <w:t xml:space="preserve">            </w:t>
+      </w:r>
+      <w:r>
+        <w:rPr>
+          <w:rFonts w:ascii="Consolas" w:hAnsi="Consolas"/>
+          <w:color w:val="569CD6"/>
+          <w:lang w:val="en-DK" w:eastAsia="en-DK"/>
+        </w:rPr>
+        <w:t>env</w:t>
+      </w:r>
+      <w:r>
+        <w:rPr>
+          <w:rFonts w:ascii="Consolas" w:hAnsi="Consolas"/>
+          <w:color w:val="CCCCCC"/>
+          <w:lang w:val="en-DK" w:eastAsia="en-DK"/>
+        </w:rPr>
+        <w:t>:</w:t>
+      </w:r>
+    </w:p>
+    <w:p>
+      <w:pPr>
+        <w:shd w:val="clear" w:color="auto" w:fill="1F1F1F"/>
+        <w:spacing w:after="0" w:line="285" w:lineRule="atLeast"/>
+        <w:rPr>
+          <w:rFonts w:ascii="Consolas" w:hAnsi="Consolas"/>
+          <w:color w:val="CCCCCC"/>
+          <w:lang w:val="en-DK" w:eastAsia="en-DK"/>
+        </w:rPr>
+      </w:pPr>
+      <w:r>
+        <w:rPr>
+          <w:rFonts w:ascii="Consolas" w:hAnsi="Consolas"/>
+          <w:color w:val="CCCCCC"/>
+          <w:lang w:val="en-DK" w:eastAsia="en-DK"/>
+        </w:rPr>
+        <w:t xml:space="preserve">              </w:t>
+      </w:r>
+      <w:r>
+        <w:rPr>
+          <w:rFonts w:ascii="Consolas" w:hAnsi="Consolas"/>
+          <w:color w:val="569CD6"/>
+          <w:lang w:val="en-DK" w:eastAsia="en-DK"/>
+        </w:rPr>
+        <w:t>APP_ID</w:t>
+      </w:r>
+      <w:r>
+        <w:rPr>
+          <w:rFonts w:ascii="Consolas" w:hAnsi="Consolas"/>
+          <w:color w:val="CCCCCC"/>
+          <w:lang w:val="en-DK" w:eastAsia="en-DK"/>
+        </w:rPr>
+        <w:t xml:space="preserve">: </w:t>
+      </w:r>
+      <w:r>
+        <w:rPr>
+          <w:rFonts w:ascii="Consolas" w:hAnsi="Consolas"/>
+          <w:color w:val="CE9178"/>
+          <w:lang w:val="en-DK" w:eastAsia="en-DK"/>
+        </w:rPr>
+        <w:t>$(</w:t>
+      </w:r>
+      <w:proofErr w:type="spellStart"/>
+      <w:r>
+        <w:rPr>
+          <w:rFonts w:ascii="Consolas" w:hAnsi="Consolas"/>
+          <w:color w:val="CE9178"/>
+          <w:lang w:val="en-DK" w:eastAsia="en-DK"/>
+        </w:rPr>
+        <w:t>AppId</w:t>
+      </w:r>
+      <w:proofErr w:type="spellEnd"/>
+      <w:r>
+        <w:rPr>
+          <w:rFonts w:ascii="Consolas" w:hAnsi="Consolas"/>
+          <w:color w:val="CE9178"/>
+          <w:lang w:val="en-DK" w:eastAsia="en-DK"/>
+        </w:rPr>
+        <w:t>)</w:t>
+      </w:r>
+    </w:p>
+    <w:p>
+      <w:pPr>
+        <w:shd w:val="clear" w:color="auto" w:fill="1F1F1F"/>
+        <w:spacing w:after="0" w:line="285" w:lineRule="atLeast"/>
+        <w:rPr>
+          <w:rFonts w:ascii="Consolas" w:hAnsi="Consolas"/>
+          <w:color w:val="CCCCCC"/>
+          <w:lang w:val="en-DK" w:eastAsia="en-DK"/>
+        </w:rPr>
+      </w:pPr>
+      <w:r>
+        <w:rPr>
+          <w:rFonts w:ascii="Consolas" w:hAnsi="Consolas"/>
+          <w:color w:val="CCCCCC"/>
+          <w:lang w:val="en-DK" w:eastAsia="en-DK"/>
+        </w:rPr>
+        <w:t xml:space="preserve">              </w:t>
+      </w:r>
+      <w:r>
+        <w:rPr>
+          <w:rFonts w:ascii="Consolas" w:hAnsi="Consolas"/>
+          <w:color w:val="569CD6"/>
+          <w:lang w:val="en-DK" w:eastAsia="en-DK"/>
+        </w:rPr>
+        <w:t>APP_SECRET</w:t>
+      </w:r>
+      <w:r>
+        <w:rPr>
+          <w:rFonts w:ascii="Consolas" w:hAnsi="Consolas"/>
+          <w:color w:val="CCCCCC"/>
+          <w:lang w:val="en-DK" w:eastAsia="en-DK"/>
+        </w:rPr>
+        <w:t xml:space="preserve">: </w:t>
+      </w:r>
+      <w:r>
+        <w:rPr>
+          <w:rFonts w:ascii="Consolas" w:hAnsi="Consolas"/>
+          <w:color w:val="CE9178"/>
+          <w:lang w:val="en-DK" w:eastAsia="en-DK"/>
+        </w:rPr>
+        <w:t>$(</w:t>
+      </w:r>
+      <w:proofErr w:type="spellStart"/>
+      <w:r>
+        <w:rPr>
+          <w:rFonts w:ascii="Consolas" w:hAnsi="Consolas"/>
+          <w:color w:val="CE9178"/>
+          <w:lang w:val="en-DK" w:eastAsia="en-DK"/>
+        </w:rPr>
+        <w:t>AppSecret</w:t>
+      </w:r>
+      <w:proofErr w:type="spellEnd"/>
+      <w:r>
+        <w:rPr>
+          <w:rFonts w:ascii="Consolas" w:hAnsi="Consolas"/>
+          <w:color w:val="CE9178"/>
+          <w:lang w:val="en-DK" w:eastAsia="en-DK"/>
+        </w:rPr>
+        <w:t>)</w:t>
+      </w:r>
+    </w:p>
+    <w:p>
+      <w:pPr>
+        <w:shd w:val="clear" w:color="auto" w:fill="1F1F1F"/>
+        <w:spacing w:after="0" w:line="285" w:lineRule="atLeast"/>
+        <w:rPr>
+          <w:rFonts w:ascii="Consolas" w:hAnsi="Consolas"/>
+          <w:color w:val="CCCCCC"/>
+          <w:lang w:val="en-DK" w:eastAsia="en-DK"/>
+        </w:rPr>
+      </w:pPr>
+      <w:r>
+        <w:rPr>
+          <w:rFonts w:ascii="Consolas" w:hAnsi="Consolas"/>
+          <w:color w:val="CCCCCC"/>
+          <w:lang w:val="en-DK" w:eastAsia="en-DK"/>
+        </w:rPr>
+        <w:t xml:space="preserve">              </w:t>
+      </w:r>
+      <w:r>
+        <w:rPr>
+          <w:rFonts w:ascii="Consolas" w:hAnsi="Consolas"/>
+          <w:color w:val="569CD6"/>
+          <w:lang w:val="en-DK" w:eastAsia="en-DK"/>
+        </w:rPr>
+        <w:t>TENANT_ID</w:t>
+      </w:r>
+      <w:r>
+        <w:rPr>
+          <w:rFonts w:ascii="Consolas" w:hAnsi="Consolas"/>
+          <w:color w:val="CCCCCC"/>
+          <w:lang w:val="en-DK" w:eastAsia="en-DK"/>
+        </w:rPr>
+        <w:t xml:space="preserve">: </w:t>
+      </w:r>
+      <w:r>
+        <w:rPr>
+          <w:rFonts w:ascii="Consolas" w:hAnsi="Consolas"/>
+          <w:color w:val="CE9178"/>
+          <w:lang w:val="en-DK" w:eastAsia="en-DK"/>
+        </w:rPr>
+        <w:t>$(</w:t>
+      </w:r>
+      <w:proofErr w:type="spellStart"/>
+      <w:r>
+        <w:rPr>
+          <w:rFonts w:ascii="Consolas" w:hAnsi="Consolas"/>
+          <w:color w:val="CE9178"/>
+          <w:lang w:val="en-DK" w:eastAsia="en-DK"/>
+        </w:rPr>
+        <w:t>TenantId</w:t>
+      </w:r>
+      <w:proofErr w:type="spellEnd"/>
+      <w:r>
+        <w:rPr>
+          <w:rFonts w:ascii="Consolas" w:hAnsi="Consolas"/>
+          <w:color w:val="CE9178"/>
+          <w:lang w:val="en-DK" w:eastAsia="en-DK"/>
+        </w:rPr>
+        <w:t>)</w:t>
+      </w:r>
+    </w:p>
+    <w:p>
+      <w:pPr>
+        <w:shd w:val="clear" w:color="auto" w:fill="1F1F1F"/>
+        <w:spacing w:after="0" w:line="285" w:lineRule="atLeast"/>
+        <w:rPr>
+          <w:rFonts w:ascii="Consolas" w:hAnsi="Consolas"/>
+          <w:color w:val="CE9178"/>
+          <w:lang w:val="en-DK" w:eastAsia="en-DK"/>
+        </w:rPr>
+      </w:pPr>
+      <w:r>
+        <w:rPr>
+          <w:rFonts w:ascii="Consolas" w:hAnsi="Consolas"/>
+          <w:color w:val="CCCCCC"/>
+          <w:lang w:val="en-DK" w:eastAsia="en-DK"/>
+        </w:rPr>
+        <w:t xml:space="preserve">            </w:t>
+      </w:r>
+      <w:proofErr w:type="spellStart"/>
+      <w:r>
+        <w:rPr>
+          <w:rFonts w:ascii="Consolas" w:hAnsi="Consolas"/>
+          <w:color w:val="569CD6"/>
+          <w:lang w:val="en-DK" w:eastAsia="en-DK"/>
+        </w:rPr>
+        <w:t>displayName</w:t>
+      </w:r>
+      <w:proofErr w:type="spellEnd"/>
+      <w:r>
+        <w:rPr>
+          <w:rFonts w:ascii="Consolas" w:hAnsi="Consolas"/>
+          <w:color w:val="CCCCCC"/>
+          <w:lang w:val="en-DK" w:eastAsia="en-DK"/>
+        </w:rPr>
+        <w:t xml:space="preserve">: </w:t>
+      </w:r>
+      <w:r>
+        <w:rPr>
+          <w:rFonts w:ascii="Consolas" w:hAnsi="Consolas"/>
+          <w:color w:val="CE9178"/>
+          <w:lang w:val="en-DK" w:eastAsia="en-DK"/>
+        </w:rPr>
+        <w:t>'Deploy script'</w:t>
+      </w:r>
+    </w:p>
+    <w:p>
+      <w:pPr>
+        <w:shd w:val="clear" w:color="auto" w:fill="1F1F1F"/>
+        <w:spacing w:after="0" w:line="285" w:lineRule="atLeast"/>
+        <w:rPr>
+          <w:rFonts w:ascii="Consolas" w:hAnsi="Consolas"/>
+          <w:color w:val="CCCCCC"/>
+          <w:lang w:val="en-DK" w:eastAsia="en-DK"/>
+        </w:rPr>
+      </w:pPr>
+    </w:p>
+    <w:p>
+      <w:pPr>
+        <w:pStyle w:val="Caption"/>
+        <w:jc w:val="center"/>
+      </w:pPr>
+      <w:r>
+        <w:t xml:space="preserve">Figur </w:t>
+      </w:r>
+      <w:r>
+        <w:t>2</w:t>
+      </w:r>
+      <w:r>
+        <w:t xml:space="preserve">: </w:t>
+      </w:r>
+      <w:r>
+        <w:t xml:space="preserve">Azure Key </w:t>
+      </w:r>
+      <w:proofErr w:type="spellStart"/>
+      <w:r>
+        <w:t>Vault</w:t>
+      </w:r>
+      <w:proofErr w:type="spellEnd"/>
+      <w:r>
+        <w:t xml:space="preserve"> eksempel i Azure Pipeline</w:t>
+      </w:r>
+      <w:r>
+        <w:t>s</w:t>
+      </w:r>
+    </w:p>
+    <w:p>
+      <w:bookmarkStart w:id="11" w:name="_Toc165374260"/>
+      <w:r>
+        <w:t xml:space="preserve">Pipelines i Azure har ofte en tilkoblet service </w:t>
+      </w:r>
+      <w:proofErr w:type="spellStart"/>
+      <w:r>
+        <w:t>connection</w:t>
+      </w:r>
+      <w:proofErr w:type="spellEnd"/>
+      <w:r>
+        <w:t>, som beskriver hvilke ressourcer den specifikke pipeline har adgang til (Service Connections, 2024)</w:t>
+      </w:r>
+      <w:r>
+        <w:t xml:space="preserve">. Dette resulterer i at adgangen er implicit, og ikke behøves at blottes i </w:t>
+      </w:r>
+      <w:proofErr w:type="spellStart"/>
+      <w:r>
+        <w:t>yaml</w:t>
+      </w:r>
+      <w:proofErr w:type="spellEnd"/>
+      <w:r>
+        <w:t xml:space="preserve"> filen.</w:t>
+      </w:r>
+    </w:p>
     <w:p>
       <w:pPr>
         <w:pStyle w:val="Heading2"/>
         <w:spacing w:line="360" w:lineRule="auto"/>
       </w:pPr>
-      <w:bookmarkStart w:id="11" w:name="_Toc165374260"/>
-      <w:r>
-        <w:t>Virtualisering / Containerisering</w:t>
+      <w:r>
+        <w:lastRenderedPageBreak/>
+        <w:t>Containerisering</w:t>
       </w:r>
       <w:bookmarkEnd w:id="11"/>
     </w:p>
-    <w:p/>
+    <w:p>
+      <w:r>
+        <w:t xml:space="preserve">I en software kontekst: Containerisering er handlingen at pakke software med kun operativsystem biblioteker og afhængigheder som er påkrævet at eksekvere softwaren i en enkelt letvægts </w:t>
+      </w:r>
+      <w:proofErr w:type="spellStart"/>
+      <w:r>
+        <w:t>executable</w:t>
+      </w:r>
+      <w:proofErr w:type="spellEnd"/>
+      <w:r>
+        <w:t xml:space="preserve"> – en container – som kører konsistent på enhver infrastruktur (IBM, 2024)</w:t>
+      </w:r>
+      <w:r>
+        <w:t>.</w:t>
+      </w:r>
+    </w:p>
+    <w:p>
+      <w:r>
+        <w:t xml:space="preserve">Baseret på industristandarden sat af Docker Engine, containeriseres software oftest gennem en Dockerfile. Som beskriver et udgangspunkt efterfulgt af en række trin, til at opsætte </w:t>
+      </w:r>
+    </w:p>
     <w:p>
       <w:pPr>
         <w:pStyle w:val="Heading2"/>
@@ -5363,11 +6711,9 @@
         <w:pStyle w:val="Heading3"/>
         <w:spacing w:line="360" w:lineRule="auto"/>
       </w:pPr>
-      <w:bookmarkStart w:id="17" w:name="_Toc165374266"/>
-      <w:r>
-        <w:t>End-to-End</w:t>
-      </w:r>
-      <w:bookmarkEnd w:id="17"/>
+      <w:r>
+        <w:t>Acceptance Test</w:t>
+      </w:r>
     </w:p>
     <w:p/>
     <w:p>
@@ -5375,12 +6721,14 @@
         <w:pStyle w:val="Heading3"/>
         <w:spacing w:line="360" w:lineRule="auto"/>
       </w:pPr>
-      <w:bookmarkStart w:id="18" w:name="_Toc165374267"/>
-      <w:r>
-        <w:lastRenderedPageBreak/>
+      <w:bookmarkStart w:id="17" w:name="_Toc165374267"/>
+      <w:r>
         <w:t>Integration</w:t>
       </w:r>
-      <w:bookmarkEnd w:id="18"/>
+      <w:bookmarkEnd w:id="17"/>
+      <w:r>
+        <w:t xml:space="preserve"> Test</w:t>
+      </w:r>
     </w:p>
     <w:p/>
     <w:p>
@@ -5388,11 +6736,14 @@
         <w:pStyle w:val="Heading3"/>
         <w:spacing w:line="360" w:lineRule="auto"/>
       </w:pPr>
-      <w:bookmarkStart w:id="19" w:name="_Toc165374268"/>
+      <w:bookmarkStart w:id="18" w:name="_Toc165374268"/>
       <w:r>
         <w:t>Unit</w:t>
       </w:r>
-      <w:bookmarkEnd w:id="19"/>
+      <w:bookmarkEnd w:id="18"/>
+      <w:r>
+        <w:t xml:space="preserve"> Test</w:t>
+      </w:r>
     </w:p>
     <w:p/>
     <w:p>
@@ -5400,11 +6751,11 @@
         <w:pStyle w:val="Heading2"/>
         <w:spacing w:line="360" w:lineRule="auto"/>
       </w:pPr>
-      <w:bookmarkStart w:id="20" w:name="_Toc165374269"/>
+      <w:bookmarkStart w:id="19" w:name="_Toc165374269"/>
       <w:r>
         <w:t>Kommunikationsprotokoller</w:t>
       </w:r>
-      <w:bookmarkEnd w:id="20"/>
+      <w:bookmarkEnd w:id="19"/>
     </w:p>
     <w:p/>
     <w:p>
@@ -5412,14 +6763,14 @@
         <w:pStyle w:val="Heading3"/>
         <w:spacing w:line="360" w:lineRule="auto"/>
       </w:pPr>
-      <w:bookmarkStart w:id="21" w:name="_Toc165374270"/>
+      <w:bookmarkStart w:id="20" w:name="_Toc165374270"/>
       <w:r>
         <w:t>HTTP</w:t>
       </w:r>
       <w:r>
         <w:t xml:space="preserve"> / S</w:t>
       </w:r>
-      <w:bookmarkEnd w:id="21"/>
+      <w:bookmarkEnd w:id="20"/>
     </w:p>
     <w:p/>
     <w:p>
@@ -5427,11 +6778,11 @@
         <w:pStyle w:val="Heading3"/>
         <w:spacing w:line="360" w:lineRule="auto"/>
       </w:pPr>
-      <w:bookmarkStart w:id="22" w:name="_Toc165374271"/>
+      <w:bookmarkStart w:id="21" w:name="_Toc165374271"/>
       <w:r>
         <w:t>AMQP</w:t>
       </w:r>
-      <w:bookmarkEnd w:id="22"/>
+      <w:bookmarkEnd w:id="21"/>
     </w:p>
     <w:p>
       <w:r>
@@ -5443,12 +6794,12 @@
         <w:pStyle w:val="Heading1"/>
         <w:spacing w:line="360" w:lineRule="auto"/>
       </w:pPr>
-      <w:bookmarkStart w:id="23" w:name="_Toc165374272"/>
+      <w:bookmarkStart w:id="22" w:name="_Toc165374272"/>
       <w:r>
         <w:lastRenderedPageBreak/>
         <w:t>Analyse</w:t>
       </w:r>
-      <w:bookmarkEnd w:id="23"/>
+      <w:bookmarkEnd w:id="22"/>
     </w:p>
     <w:p/>
     <w:p>
@@ -5456,11 +6807,11 @@
         <w:pStyle w:val="Heading2"/>
         <w:spacing w:line="360" w:lineRule="auto"/>
       </w:pPr>
-      <w:bookmarkStart w:id="24" w:name="_Toc165374273"/>
+      <w:bookmarkStart w:id="23" w:name="_Toc165374273"/>
       <w:r>
         <w:t>Source Control</w:t>
       </w:r>
-      <w:bookmarkEnd w:id="24"/>
+      <w:bookmarkEnd w:id="23"/>
     </w:p>
     <w:p/>
     <w:p>
@@ -5468,11 +6819,11 @@
         <w:pStyle w:val="Heading3"/>
         <w:spacing w:line="360" w:lineRule="auto"/>
       </w:pPr>
-      <w:bookmarkStart w:id="25" w:name="_Toc165374274"/>
+      <w:bookmarkStart w:id="24" w:name="_Toc165374274"/>
       <w:r>
         <w:t>GitHub</w:t>
       </w:r>
-      <w:bookmarkEnd w:id="25"/>
+      <w:bookmarkEnd w:id="24"/>
     </w:p>
     <w:p/>
     <w:p>
@@ -5480,11 +6831,11 @@
         <w:pStyle w:val="Heading3"/>
         <w:spacing w:line="360" w:lineRule="auto"/>
       </w:pPr>
-      <w:bookmarkStart w:id="26" w:name="_Toc165374275"/>
+      <w:bookmarkStart w:id="25" w:name="_Toc165374275"/>
       <w:r>
         <w:t>Azure DevOps</w:t>
       </w:r>
-      <w:bookmarkEnd w:id="26"/>
+      <w:bookmarkEnd w:id="25"/>
     </w:p>
     <w:p/>
     <w:p>
@@ -5492,11 +6843,11 @@
         <w:pStyle w:val="Heading2"/>
         <w:spacing w:line="360" w:lineRule="auto"/>
       </w:pPr>
-      <w:bookmarkStart w:id="27" w:name="_Toc165374276"/>
+      <w:bookmarkStart w:id="26" w:name="_Toc165374276"/>
       <w:r>
         <w:t>Automatiseret Web Interaktion</w:t>
       </w:r>
-      <w:bookmarkEnd w:id="27"/>
+      <w:bookmarkEnd w:id="26"/>
     </w:p>
     <w:p/>
     <w:p>
@@ -5504,11 +6855,11 @@
         <w:pStyle w:val="Heading3"/>
         <w:spacing w:line="360" w:lineRule="auto"/>
       </w:pPr>
-      <w:bookmarkStart w:id="28" w:name="_Toc165374277"/>
+      <w:bookmarkStart w:id="27" w:name="_Toc165374277"/>
       <w:r>
         <w:t>Selenium</w:t>
       </w:r>
-      <w:bookmarkEnd w:id="28"/>
+      <w:bookmarkEnd w:id="27"/>
     </w:p>
     <w:p/>
     <w:p>
@@ -5516,11 +6867,11 @@
         <w:pStyle w:val="Heading3"/>
         <w:spacing w:line="360" w:lineRule="auto"/>
       </w:pPr>
-      <w:bookmarkStart w:id="29" w:name="_Toc165374278"/>
+      <w:bookmarkStart w:id="28" w:name="_Toc165374278"/>
       <w:r>
         <w:t>Cypress</w:t>
       </w:r>
-      <w:bookmarkEnd w:id="29"/>
+      <w:bookmarkEnd w:id="28"/>
     </w:p>
     <w:p/>
     <w:p>
@@ -5528,11 +6879,11 @@
         <w:pStyle w:val="Heading3"/>
         <w:spacing w:line="360" w:lineRule="auto"/>
       </w:pPr>
-      <w:bookmarkStart w:id="30" w:name="_Toc165374279"/>
+      <w:bookmarkStart w:id="29" w:name="_Toc165374279"/>
       <w:r>
         <w:t>Playwright</w:t>
       </w:r>
-      <w:bookmarkEnd w:id="30"/>
+      <w:bookmarkEnd w:id="29"/>
     </w:p>
     <w:p/>
     <w:p>
@@ -5540,11 +6891,11 @@
         <w:pStyle w:val="Heading3"/>
         <w:spacing w:line="360" w:lineRule="auto"/>
       </w:pPr>
-      <w:bookmarkStart w:id="31" w:name="_Toc165374280"/>
+      <w:bookmarkStart w:id="30" w:name="_Toc165374280"/>
       <w:r>
         <w:t>Nightwatch</w:t>
       </w:r>
-      <w:bookmarkEnd w:id="31"/>
+      <w:bookmarkEnd w:id="30"/>
     </w:p>
     <w:p/>
     <w:p>
@@ -5552,11 +6903,11 @@
         <w:pStyle w:val="Heading2"/>
         <w:spacing w:line="360" w:lineRule="auto"/>
       </w:pPr>
-      <w:bookmarkStart w:id="32" w:name="_Toc165374281"/>
+      <w:bookmarkStart w:id="31" w:name="_Toc165374281"/>
       <w:r>
         <w:t>Virtualisering</w:t>
       </w:r>
-      <w:bookmarkEnd w:id="32"/>
+      <w:bookmarkEnd w:id="31"/>
     </w:p>
     <w:p/>
     <w:p>
@@ -5564,11 +6915,11 @@
         <w:pStyle w:val="Heading3"/>
         <w:spacing w:line="360" w:lineRule="auto"/>
       </w:pPr>
-      <w:bookmarkStart w:id="33" w:name="_Toc165374282"/>
+      <w:bookmarkStart w:id="32" w:name="_Toc165374282"/>
       <w:r>
         <w:t>Genskabelige Miljøer</w:t>
       </w:r>
-      <w:bookmarkEnd w:id="33"/>
+      <w:bookmarkEnd w:id="32"/>
     </w:p>
     <w:p/>
     <w:p>
@@ -5576,11 +6927,11 @@
         <w:pStyle w:val="Heading3"/>
         <w:spacing w:line="360" w:lineRule="auto"/>
       </w:pPr>
-      <w:bookmarkStart w:id="34" w:name="_Toc165374283"/>
+      <w:bookmarkStart w:id="33" w:name="_Toc165374283"/>
       <w:r>
         <w:t>Lokal &amp; Cloud Miljø</w:t>
       </w:r>
-      <w:bookmarkEnd w:id="34"/>
+      <w:bookmarkEnd w:id="33"/>
     </w:p>
     <w:p/>
     <w:p>
@@ -5588,11 +6939,11 @@
         <w:pStyle w:val="Heading2"/>
         <w:spacing w:line="360" w:lineRule="auto"/>
       </w:pPr>
-      <w:bookmarkStart w:id="35" w:name="_Toc165374284"/>
+      <w:bookmarkStart w:id="34" w:name="_Toc165374284"/>
       <w:r>
         <w:t>End-to-End Tests</w:t>
       </w:r>
-      <w:bookmarkEnd w:id="35"/>
+      <w:bookmarkEnd w:id="34"/>
     </w:p>
     <w:p/>
     <w:p>
@@ -5600,11 +6951,11 @@
         <w:pStyle w:val="Heading3"/>
         <w:spacing w:line="360" w:lineRule="auto"/>
       </w:pPr>
-      <w:bookmarkStart w:id="36" w:name="_Toc165374285"/>
+      <w:bookmarkStart w:id="35" w:name="_Toc165374285"/>
       <w:r>
         <w:t>Use Cases</w:t>
       </w:r>
-      <w:bookmarkEnd w:id="36"/>
+      <w:bookmarkEnd w:id="35"/>
     </w:p>
     <w:p/>
     <w:p>
@@ -5612,12 +6963,12 @@
         <w:pStyle w:val="Heading3"/>
         <w:spacing w:line="360" w:lineRule="auto"/>
       </w:pPr>
-      <w:bookmarkStart w:id="37" w:name="_Toc165374286"/>
+      <w:bookmarkStart w:id="36" w:name="_Toc165374286"/>
       <w:r>
         <w:lastRenderedPageBreak/>
         <w:t>Validering af Webdriver Resultater</w:t>
       </w:r>
-      <w:bookmarkEnd w:id="37"/>
+      <w:bookmarkEnd w:id="36"/>
     </w:p>
     <w:p/>
     <w:p>
@@ -5625,11 +6976,11 @@
         <w:pStyle w:val="Heading3"/>
         <w:spacing w:line="360" w:lineRule="auto"/>
       </w:pPr>
-      <w:bookmarkStart w:id="38" w:name="_Toc165374287"/>
+      <w:bookmarkStart w:id="37" w:name="_Toc165374287"/>
       <w:r>
         <w:t>Test Eksekverings Miljø</w:t>
       </w:r>
-      <w:bookmarkEnd w:id="38"/>
+      <w:bookmarkEnd w:id="37"/>
     </w:p>
     <w:p/>
     <w:p>
@@ -5637,11 +6988,11 @@
         <w:pStyle w:val="Heading3"/>
         <w:spacing w:line="360" w:lineRule="auto"/>
       </w:pPr>
-      <w:bookmarkStart w:id="39" w:name="_Toc165374288"/>
+      <w:bookmarkStart w:id="38" w:name="_Toc165374288"/>
       <w:r>
         <w:t>Test Miljø</w:t>
       </w:r>
-      <w:bookmarkEnd w:id="39"/>
+      <w:bookmarkEnd w:id="38"/>
     </w:p>
     <w:p/>
     <w:p>
@@ -5649,11 +7000,11 @@
         <w:pStyle w:val="Heading2"/>
         <w:spacing w:line="360" w:lineRule="auto"/>
       </w:pPr>
-      <w:bookmarkStart w:id="40" w:name="_Toc165374289"/>
+      <w:bookmarkStart w:id="39" w:name="_Toc165374289"/>
       <w:r>
         <w:t>CI / CD</w:t>
       </w:r>
-      <w:bookmarkEnd w:id="40"/>
+      <w:bookmarkEnd w:id="39"/>
     </w:p>
     <w:p/>
     <w:p>
@@ -5661,11 +7012,11 @@
         <w:pStyle w:val="Heading3"/>
         <w:spacing w:line="360" w:lineRule="auto"/>
       </w:pPr>
-      <w:bookmarkStart w:id="41" w:name="_Toc165374290"/>
+      <w:bookmarkStart w:id="40" w:name="_Toc165374290"/>
       <w:r>
         <w:t>GitHub Actions</w:t>
       </w:r>
-      <w:bookmarkEnd w:id="41"/>
+      <w:bookmarkEnd w:id="40"/>
     </w:p>
     <w:p/>
     <w:p>
@@ -5673,11 +7024,11 @@
         <w:pStyle w:val="Heading3"/>
         <w:spacing w:line="360" w:lineRule="auto"/>
       </w:pPr>
-      <w:bookmarkStart w:id="42" w:name="_Toc165374291"/>
+      <w:bookmarkStart w:id="41" w:name="_Toc165374291"/>
       <w:r>
         <w:t>Azure Pipelines</w:t>
       </w:r>
-      <w:bookmarkEnd w:id="42"/>
+      <w:bookmarkEnd w:id="41"/>
     </w:p>
     <w:p/>
     <w:p>
@@ -5685,11 +7036,11 @@
         <w:pStyle w:val="Heading3"/>
         <w:spacing w:line="360" w:lineRule="auto"/>
       </w:pPr>
-      <w:bookmarkStart w:id="43" w:name="_Toc165374292"/>
+      <w:bookmarkStart w:id="42" w:name="_Toc165374292"/>
       <w:r>
         <w:t>Secret / Key Management</w:t>
       </w:r>
-      <w:bookmarkEnd w:id="43"/>
+      <w:bookmarkEnd w:id="42"/>
     </w:p>
     <w:p/>
     <w:p>
@@ -5697,11 +7048,11 @@
         <w:pStyle w:val="Heading3"/>
         <w:spacing w:line="360" w:lineRule="auto"/>
       </w:pPr>
-      <w:bookmarkStart w:id="44" w:name="_Toc165374293"/>
+      <w:bookmarkStart w:id="43" w:name="_Toc165374293"/>
       <w:r>
         <w:t>Self-Hosted Runners / Agents vs. Cloud Provided Runners / Agents</w:t>
       </w:r>
-      <w:bookmarkEnd w:id="44"/>
+      <w:bookmarkEnd w:id="43"/>
     </w:p>
     <w:p/>
     <w:p>
@@ -5709,11 +7060,11 @@
         <w:pStyle w:val="Heading2"/>
         <w:spacing w:line="360" w:lineRule="auto"/>
       </w:pPr>
-      <w:bookmarkStart w:id="45" w:name="_Toc165374294"/>
+      <w:bookmarkStart w:id="44" w:name="_Toc165374294"/>
       <w:r>
         <w:t>Udrulning til Azure</w:t>
       </w:r>
-      <w:bookmarkEnd w:id="45"/>
+      <w:bookmarkEnd w:id="44"/>
     </w:p>
     <w:p/>
     <w:p>
@@ -5721,11 +7072,11 @@
         <w:pStyle w:val="Heading3"/>
         <w:spacing w:line="360" w:lineRule="auto"/>
       </w:pPr>
-      <w:bookmarkStart w:id="46" w:name="_Toc165374295"/>
+      <w:bookmarkStart w:id="45" w:name="_Toc165374295"/>
       <w:r>
         <w:t>Azure Web GUI</w:t>
       </w:r>
-      <w:bookmarkEnd w:id="46"/>
+      <w:bookmarkEnd w:id="45"/>
     </w:p>
     <w:p/>
     <w:p>
@@ -5733,11 +7084,11 @@
         <w:pStyle w:val="Heading3"/>
         <w:spacing w:line="360" w:lineRule="auto"/>
       </w:pPr>
-      <w:bookmarkStart w:id="47" w:name="_Toc165374296"/>
+      <w:bookmarkStart w:id="46" w:name="_Toc165374296"/>
       <w:r>
         <w:t>Infrastructure-as-Code</w:t>
       </w:r>
-      <w:bookmarkEnd w:id="47"/>
+      <w:bookmarkEnd w:id="46"/>
     </w:p>
     <w:p/>
     <w:p>
@@ -5745,11 +7096,11 @@
         <w:pStyle w:val="Heading3"/>
         <w:spacing w:line="360" w:lineRule="auto"/>
       </w:pPr>
-      <w:bookmarkStart w:id="48" w:name="_Toc165374297"/>
+      <w:bookmarkStart w:id="47" w:name="_Toc165374297"/>
       <w:r>
         <w:t>.NET Aspire</w:t>
       </w:r>
-      <w:bookmarkEnd w:id="48"/>
+      <w:bookmarkEnd w:id="47"/>
     </w:p>
     <w:p/>
     <w:p>
@@ -5771,12 +7122,12 @@
         <w:pStyle w:val="Heading1"/>
         <w:spacing w:line="360" w:lineRule="auto"/>
       </w:pPr>
-      <w:bookmarkStart w:id="49" w:name="_Toc165374298"/>
+      <w:bookmarkStart w:id="48" w:name="_Toc165374298"/>
       <w:r>
         <w:lastRenderedPageBreak/>
         <w:t>Konklusion</w:t>
       </w:r>
-      <w:bookmarkEnd w:id="49"/>
+      <w:bookmarkEnd w:id="48"/>
     </w:p>
     <w:p/>
     <w:p>
@@ -5784,11 +7135,11 @@
         <w:pStyle w:val="Heading2"/>
         <w:spacing w:line="360" w:lineRule="auto"/>
       </w:pPr>
-      <w:bookmarkStart w:id="50" w:name="_Toc165374299"/>
+      <w:bookmarkStart w:id="49" w:name="_Toc165374299"/>
       <w:r>
         <w:t>Lokalt System Infrastruktur Diagram</w:t>
       </w:r>
-      <w:bookmarkEnd w:id="50"/>
+      <w:bookmarkEnd w:id="49"/>
     </w:p>
     <w:p/>
     <w:p>
@@ -5796,11 +7147,11 @@
         <w:pStyle w:val="Heading2"/>
         <w:spacing w:line="360" w:lineRule="auto"/>
       </w:pPr>
-      <w:bookmarkStart w:id="51" w:name="_Toc165374300"/>
+      <w:bookmarkStart w:id="50" w:name="_Toc165374300"/>
       <w:r>
         <w:t>Distribueret System Infrastruktur Diagram</w:t>
       </w:r>
-      <w:bookmarkEnd w:id="51"/>
+      <w:bookmarkEnd w:id="50"/>
     </w:p>
     <w:p/>
     <w:p>
@@ -5808,11 +7159,11 @@
         <w:pStyle w:val="Heading2"/>
         <w:spacing w:line="360" w:lineRule="auto"/>
       </w:pPr>
-      <w:bookmarkStart w:id="52" w:name="_Toc165374301"/>
+      <w:bookmarkStart w:id="51" w:name="_Toc165374301"/>
       <w:r>
         <w:t>Monolit Endpoints Sekvensdiagrammer</w:t>
       </w:r>
-      <w:bookmarkEnd w:id="52"/>
+      <w:bookmarkEnd w:id="51"/>
     </w:p>
     <w:p/>
     <w:p>
@@ -5820,11 +7171,11 @@
         <w:pStyle w:val="Heading2"/>
         <w:spacing w:line="360" w:lineRule="auto"/>
       </w:pPr>
-      <w:bookmarkStart w:id="53" w:name="_Toc165374302"/>
+      <w:bookmarkStart w:id="52" w:name="_Toc165374302"/>
       <w:r>
         <w:t>Problemformulering Besvarelse</w:t>
       </w:r>
-      <w:bookmarkEnd w:id="53"/>
+      <w:bookmarkEnd w:id="52"/>
     </w:p>
     <w:p>
       <w:pPr>
@@ -5845,12 +7196,12 @@
         <w:pStyle w:val="Heading1"/>
         <w:spacing w:line="360" w:lineRule="auto"/>
       </w:pPr>
-      <w:bookmarkStart w:id="54" w:name="_Toc165374303"/>
+      <w:bookmarkStart w:id="53" w:name="_Toc165374303"/>
       <w:r>
         <w:lastRenderedPageBreak/>
         <w:t>Litteraturliste</w:t>
       </w:r>
-      <w:bookmarkEnd w:id="54"/>
+      <w:bookmarkEnd w:id="53"/>
     </w:p>
     <w:p>
       <w:proofErr w:type="spellStart"/>
@@ -5962,58 +7313,76 @@
       </w:r>
     </w:p>
     <w:p>
+      <w:r>
+        <w:t>IBM (</w:t>
+      </w:r>
+      <w:r>
+        <w:t>2024</w:t>
+      </w:r>
+      <w:r>
+        <w:t xml:space="preserve">). </w:t>
+      </w:r>
       <w:proofErr w:type="spellStart"/>
-      <w:r>
-        <w:t>Statista</w:t>
-      </w:r>
-      <w:proofErr w:type="spellEnd"/>
-      <w:r>
-        <w:t>. (</w:t>
-      </w:r>
-      <w:r>
-        <w:t>2013</w:t>
-      </w:r>
-      <w:r>
-        <w:t xml:space="preserve">). </w:t>
-      </w:r>
       <w:r>
         <w:rPr>
           <w:i/>
           <w:iCs/>
         </w:rPr>
-        <w:t xml:space="preserve">Container platform </w:t>
-      </w:r>
-      <w:proofErr w:type="spellStart"/>
+        <w:t>Containerization</w:t>
+      </w:r>
+      <w:proofErr w:type="spellEnd"/>
       <w:r>
         <w:rPr>
           <w:i/>
           <w:iCs/>
         </w:rPr>
-        <w:t>runtimes</w:t>
-      </w:r>
-      <w:proofErr w:type="spellEnd"/>
+        <w:t xml:space="preserve"> </w:t>
+      </w:r>
+      <w:proofErr w:type="spellStart"/>
       <w:r>
         <w:rPr>
           <w:i/>
           <w:iCs/>
         </w:rPr>
-        <w:t xml:space="preserve"> </w:t>
-      </w:r>
-      <w:proofErr w:type="spellStart"/>
+        <w:t>Explained</w:t>
+      </w:r>
+      <w:proofErr w:type="spellEnd"/>
       <w:r>
         <w:rPr>
           <w:i/>
           <w:iCs/>
         </w:rPr>
-        <w:t>share</w:t>
-      </w:r>
-      <w:proofErr w:type="spellEnd"/>
+        <w:t xml:space="preserve"> | IBM</w:t>
+      </w:r>
+      <w:r>
+        <w:t xml:space="preserve">. [online] www.ibm.com. </w:t>
+      </w:r>
+      <w:r>
+        <w:t>Tilgængelig her</w:t>
+      </w:r>
+      <w:r>
+        <w:t>: https://www.ibm.com/topics/containerization</w:t>
+      </w:r>
+      <w:r>
+        <w:t xml:space="preserve"> [Tilgået 3. Maj 2024]</w:t>
+      </w:r>
+      <w:r>
+        <w:t>.</w:t>
+      </w:r>
+    </w:p>
+    <w:p>
+      <w:r>
+        <w:t>Service Connections</w:t>
+      </w:r>
+      <w:r>
+        <w:t xml:space="preserve"> (2024). </w:t>
+      </w:r>
       <w:r>
         <w:rPr>
           <w:i/>
           <w:iCs/>
         </w:rPr>
-        <w:t xml:space="preserve"> </w:t>
+        <w:t xml:space="preserve">Service </w:t>
       </w:r>
       <w:proofErr w:type="spellStart"/>
       <w:r>
@@ -6021,7 +7390,7 @@
           <w:i/>
           <w:iCs/>
         </w:rPr>
-        <w:t>worldwide</w:t>
+        <w:t>connections</w:t>
       </w:r>
       <w:proofErr w:type="spellEnd"/>
       <w:r>
@@ -6029,6 +7398,104 @@
           <w:i/>
           <w:iCs/>
         </w:rPr>
+        <w:t xml:space="preserve"> in Azure Pipelines - Azure Pipelines</w:t>
+      </w:r>
+      <w:r>
+        <w:t xml:space="preserve">. [online] learn.microsoft.com. </w:t>
+      </w:r>
+      <w:r>
+        <w:t>Tilgængelig her</w:t>
+      </w:r>
+      <w:r>
+        <w:t>: https://learn.microsoft.com/en-us/azure/devops/pipelines/library/service-endpoints?view=azure-devops&amp;tabs=yaml [</w:t>
+      </w:r>
+      <w:r>
+        <w:t>Tilgået</w:t>
+      </w:r>
+      <w:r>
+        <w:t xml:space="preserve"> 3</w:t>
+      </w:r>
+      <w:r>
+        <w:t>.</w:t>
+      </w:r>
+      <w:r>
+        <w:t xml:space="preserve"> Ma</w:t>
+      </w:r>
+      <w:r>
+        <w:t>j</w:t>
+      </w:r>
+      <w:r>
+        <w:t xml:space="preserve"> 2024].</w:t>
+      </w:r>
+    </w:p>
+    <w:p>
+      <w:proofErr w:type="spellStart"/>
+      <w:r>
+        <w:t>Statista</w:t>
+      </w:r>
+      <w:proofErr w:type="spellEnd"/>
+      <w:r>
+        <w:t>. (</w:t>
+      </w:r>
+      <w:r>
+        <w:t>2013</w:t>
+      </w:r>
+      <w:r>
+        <w:t xml:space="preserve">). </w:t>
+      </w:r>
+      <w:r>
+        <w:rPr>
+          <w:i/>
+          <w:iCs/>
+        </w:rPr>
+        <w:t xml:space="preserve">Container platform </w:t>
+      </w:r>
+      <w:proofErr w:type="spellStart"/>
+      <w:r>
+        <w:rPr>
+          <w:i/>
+          <w:iCs/>
+        </w:rPr>
+        <w:t>runtimes</w:t>
+      </w:r>
+      <w:proofErr w:type="spellEnd"/>
+      <w:r>
+        <w:rPr>
+          <w:i/>
+          <w:iCs/>
+        </w:rPr>
+        <w:t xml:space="preserve"> </w:t>
+      </w:r>
+      <w:proofErr w:type="spellStart"/>
+      <w:r>
+        <w:rPr>
+          <w:i/>
+          <w:iCs/>
+        </w:rPr>
+        <w:t>share</w:t>
+      </w:r>
+      <w:proofErr w:type="spellEnd"/>
+      <w:r>
+        <w:rPr>
+          <w:i/>
+          <w:iCs/>
+        </w:rPr>
+        <w:t xml:space="preserve"> </w:t>
+      </w:r>
+      <w:proofErr w:type="spellStart"/>
+      <w:r>
+        <w:rPr>
+          <w:i/>
+          <w:iCs/>
+        </w:rPr>
+        <w:t>worldwide</w:t>
+      </w:r>
+      <w:proofErr w:type="spellEnd"/>
+      <w:r>
+        <w:rPr>
+          <w:i/>
+          <w:iCs/>
+        </w:rPr>
         <w:t xml:space="preserve"> 2021</w:t>
       </w:r>
       <w:r>
@@ -6054,6 +7521,80 @@
       </w:r>
       <w:r>
         <w:t>Maj</w:t>
+      </w:r>
+      <w:r>
+        <w:t xml:space="preserve"> 2024].</w:t>
+      </w:r>
+    </w:p>
+    <w:p>
+      <w:r>
+        <w:t>UseDotNet</w:t>
+      </w:r>
+      <w:r>
+        <w:rPr>
+          <w:i/>
+          <w:iCs/>
+        </w:rPr>
+        <w:t xml:space="preserve">@2 </w:t>
+      </w:r>
+      <w:r>
+        <w:t xml:space="preserve">(2024). </w:t>
+      </w:r>
+      <w:proofErr w:type="spellStart"/>
+      <w:r>
+        <w:rPr>
+          <w:i/>
+          <w:iCs/>
+        </w:rPr>
+        <w:t>Use</w:t>
+      </w:r>
+      <w:proofErr w:type="spellEnd"/>
+      <w:r>
+        <w:rPr>
+          <w:i/>
+          <w:iCs/>
+        </w:rPr>
+        <w:t xml:space="preserve"> </w:t>
+      </w:r>
+      <w:proofErr w:type="spellStart"/>
+      <w:r>
+        <w:rPr>
+          <w:i/>
+          <w:iCs/>
+        </w:rPr>
+        <w:t>dotnet</w:t>
+      </w:r>
+      <w:proofErr w:type="spellEnd"/>
+      <w:r>
+        <w:rPr>
+          <w:i/>
+          <w:iCs/>
+        </w:rPr>
+        <w:t xml:space="preserve"> v2 task</w:t>
+      </w:r>
+      <w:r>
+        <w:t xml:space="preserve">. [online] learn.microsoft.com. </w:t>
+      </w:r>
+      <w:r>
+        <w:t>Tilgængelig her</w:t>
+      </w:r>
+      <w:r>
+        <w:t>: https://learn.microsoft.com/en-us/azure/devops/pipelines/tasks/reference/use-dotnet-v2?view=azure-pipelines [</w:t>
+      </w:r>
+      <w:r>
+        <w:t>Tilgået</w:t>
+      </w:r>
+      <w:r>
+        <w:t xml:space="preserve"> 3</w:t>
+      </w:r>
+      <w:r>
+        <w:t>.</w:t>
+      </w:r>
+      <w:r>
+        <w:t xml:space="preserve"> Ma</w:t>
+      </w:r>
+      <w:r>
+        <w:t>j</w:t>
       </w:r>
       <w:r>
         <w:t xml:space="preserve"> 2024].</w:t>
@@ -6067,12 +7608,12 @@
         <w:pStyle w:val="Heading1"/>
         <w:spacing w:line="360" w:lineRule="auto"/>
       </w:pPr>
-      <w:bookmarkStart w:id="55" w:name="_Toc165374304"/>
+      <w:bookmarkStart w:id="54" w:name="_Toc165374304"/>
       <w:r>
         <w:lastRenderedPageBreak/>
         <w:t>Bilag</w:t>
       </w:r>
-      <w:bookmarkEnd w:id="55"/>
+      <w:bookmarkEnd w:id="54"/>
     </w:p>
     <w:sectPr>
       <w:type w:val="continuous"/>

</xml_diff>